<commit_message>
Finished assignment 2, start of assignment 3
</commit_message>
<xml_diff>
--- a/assignment_2/assignment_2.docx
+++ b/assignment_2/assignment_2.docx
@@ -243,14 +243,22 @@
         <w:t>Date:</w:t>
       </w:r>
       <w:r>
-        <w:t xml:space="preserve"> May 19</w:t>
+        <w:rPr>
+          <w:b/>
+        </w:rPr>
+        <w:t xml:space="preserve"> </w:t>
+      </w:r>
+      <w:bookmarkStart w:id="0" w:name="_GoBack"/>
+      <w:r>
+        <w:t>June 1</w:t>
       </w:r>
       <w:r>
         <w:rPr>
           <w:vertAlign w:val="superscript"/>
         </w:rPr>
-        <w:t>th</w:t>
-      </w:r>
+        <w:t>st</w:t>
+      </w:r>
+      <w:bookmarkEnd w:id="0"/>
       <w:r>
         <w:t>, 2017</w:t>
       </w:r>
@@ -313,7 +321,7 @@
           <w:pPr>
             <w:pStyle w:val="TOC1"/>
             <w:tabs>
-              <w:tab w:val="left" w:pos="440"/>
+              <w:tab w:val="left" w:pos="480"/>
               <w:tab w:val="right" w:leader="dot" w:pos="9350"/>
             </w:tabs>
             <w:rPr>
@@ -332,7 +340,7 @@
           <w:r>
             <w:fldChar w:fldCharType="separate"/>
           </w:r>
-          <w:hyperlink w:anchor="_Toc483995189" w:history="1">
+          <w:hyperlink w:anchor="_Toc484089149" w:history="1">
             <w:r>
               <w:rPr>
                 <w:rStyle w:val="Hyperlink"/>
@@ -355,14 +363,7 @@
                 <w:b/>
                 <w:noProof/>
               </w:rPr>
-              <w:t>Fortran Solve</w:t>
-            </w:r>
-            <w:r>
-              <w:rPr>
-                <w:rStyle w:val="Hyperlink"/>
-                <w:noProof/>
-              </w:rPr>
-              <w:t>r</w:t>
+              <w:t>Fortran Solver</w:t>
             </w:r>
             <w:r>
               <w:rPr>
@@ -383,7 +384,7 @@
                 <w:noProof/>
                 <w:webHidden/>
               </w:rPr>
-              <w:instrText xml:space="preserve"> PAGEREF _Toc483995189 \h </w:instrText>
+              <w:instrText xml:space="preserve"> PAGEREF _Toc484089149 \h </w:instrText>
             </w:r>
             <w:r>
               <w:rPr>
@@ -422,10 +423,13 @@
               <w:tab w:val="right" w:leader="dot" w:pos="9350"/>
             </w:tabs>
             <w:rPr>
+              <w:rFonts w:asciiTheme="minorHAnsi" w:eastAsiaTheme="minorEastAsia" w:hAnsiTheme="minorHAnsi"/>
               <w:noProof/>
+              <w:sz w:val="22"/>
+              <w:lang w:eastAsia="en-CA"/>
             </w:rPr>
           </w:pPr>
-          <w:hyperlink w:anchor="_Toc483995190" w:history="1">
+          <w:hyperlink w:anchor="_Toc484089150" w:history="1">
             <w:r>
               <w:rPr>
                 <w:rStyle w:val="Hyperlink"/>
@@ -435,7 +439,10 @@
             </w:r>
             <w:r>
               <w:rPr>
-                <w:noProof/>
+                <w:rFonts w:asciiTheme="minorHAnsi" w:eastAsiaTheme="minorEastAsia" w:hAnsiTheme="minorHAnsi"/>
+                <w:noProof/>
+                <w:sz w:val="22"/>
+                <w:lang w:eastAsia="en-CA"/>
               </w:rPr>
               <w:tab/>
             </w:r>
@@ -465,7 +472,7 @@
                 <w:noProof/>
                 <w:webHidden/>
               </w:rPr>
-              <w:instrText xml:space="preserve"> PAGEREF _Toc483995190 \h </w:instrText>
+              <w:instrText xml:space="preserve"> PAGEREF _Toc484089150 \h </w:instrText>
             </w:r>
             <w:r>
               <w:rPr>
@@ -504,10 +511,13 @@
               <w:tab w:val="right" w:leader="dot" w:pos="9350"/>
             </w:tabs>
             <w:rPr>
+              <w:rFonts w:asciiTheme="minorHAnsi" w:eastAsiaTheme="minorEastAsia" w:hAnsiTheme="minorHAnsi"/>
               <w:noProof/>
+              <w:sz w:val="22"/>
+              <w:lang w:eastAsia="en-CA"/>
             </w:rPr>
           </w:pPr>
-          <w:hyperlink w:anchor="_Toc483995191" w:history="1">
+          <w:hyperlink w:anchor="_Toc484089151" w:history="1">
             <w:r>
               <w:rPr>
                 <w:rStyle w:val="Hyperlink"/>
@@ -517,7 +527,10 @@
             </w:r>
             <w:r>
               <w:rPr>
-                <w:noProof/>
+                <w:rFonts w:asciiTheme="minorHAnsi" w:eastAsiaTheme="minorEastAsia" w:hAnsiTheme="minorHAnsi"/>
+                <w:noProof/>
+                <w:sz w:val="22"/>
+                <w:lang w:eastAsia="en-CA"/>
               </w:rPr>
               <w:tab/>
             </w:r>
@@ -547,7 +560,7 @@
                 <w:noProof/>
                 <w:webHidden/>
               </w:rPr>
-              <w:instrText xml:space="preserve"> PAGEREF _Toc483995191 \h </w:instrText>
+              <w:instrText xml:space="preserve"> PAGEREF _Toc484089151 \h </w:instrText>
             </w:r>
             <w:r>
               <w:rPr>
@@ -586,10 +599,13 @@
               <w:tab w:val="right" w:leader="dot" w:pos="9350"/>
             </w:tabs>
             <w:rPr>
+              <w:rFonts w:asciiTheme="minorHAnsi" w:eastAsiaTheme="minorEastAsia" w:hAnsiTheme="minorHAnsi"/>
               <w:noProof/>
+              <w:sz w:val="22"/>
+              <w:lang w:eastAsia="en-CA"/>
             </w:rPr>
           </w:pPr>
-          <w:hyperlink w:anchor="_Toc483995192" w:history="1">
+          <w:hyperlink w:anchor="_Toc484089152" w:history="1">
             <w:r>
               <w:rPr>
                 <w:rStyle w:val="Hyperlink"/>
@@ -599,7 +615,10 @@
             </w:r>
             <w:r>
               <w:rPr>
-                <w:noProof/>
+                <w:rFonts w:asciiTheme="minorHAnsi" w:eastAsiaTheme="minorEastAsia" w:hAnsiTheme="minorHAnsi"/>
+                <w:noProof/>
+                <w:sz w:val="22"/>
+                <w:lang w:eastAsia="en-CA"/>
               </w:rPr>
               <w:tab/>
             </w:r>
@@ -629,7 +648,7 @@
                 <w:noProof/>
                 <w:webHidden/>
               </w:rPr>
-              <w:instrText xml:space="preserve"> PAGEREF _Toc483995192 \h </w:instrText>
+              <w:instrText xml:space="preserve"> PAGEREF _Toc484089152 \h </w:instrText>
             </w:r>
             <w:r>
               <w:rPr>
@@ -668,10 +687,13 @@
               <w:tab w:val="right" w:leader="dot" w:pos="9350"/>
             </w:tabs>
             <w:rPr>
+              <w:rFonts w:asciiTheme="minorHAnsi" w:eastAsiaTheme="minorEastAsia" w:hAnsiTheme="minorHAnsi"/>
               <w:noProof/>
+              <w:sz w:val="22"/>
+              <w:lang w:eastAsia="en-CA"/>
             </w:rPr>
           </w:pPr>
-          <w:hyperlink w:anchor="_Toc483995193" w:history="1">
+          <w:hyperlink w:anchor="_Toc484089153" w:history="1">
             <w:r>
               <w:rPr>
                 <w:rStyle w:val="Hyperlink"/>
@@ -681,7 +703,10 @@
             </w:r>
             <w:r>
               <w:rPr>
-                <w:noProof/>
+                <w:rFonts w:asciiTheme="minorHAnsi" w:eastAsiaTheme="minorEastAsia" w:hAnsiTheme="minorHAnsi"/>
+                <w:noProof/>
+                <w:sz w:val="22"/>
+                <w:lang w:eastAsia="en-CA"/>
               </w:rPr>
               <w:tab/>
             </w:r>
@@ -711,7 +736,7 @@
                 <w:noProof/>
                 <w:webHidden/>
               </w:rPr>
-              <w:instrText xml:space="preserve"> PAGEREF _Toc483995193 \h </w:instrText>
+              <w:instrText xml:space="preserve"> PAGEREF _Toc484089153 \h </w:instrText>
             </w:r>
             <w:r>
               <w:rPr>
@@ -750,10 +775,13 @@
               <w:tab w:val="right" w:leader="dot" w:pos="9350"/>
             </w:tabs>
             <w:rPr>
+              <w:rFonts w:asciiTheme="minorHAnsi" w:eastAsiaTheme="minorEastAsia" w:hAnsiTheme="minorHAnsi"/>
               <w:noProof/>
+              <w:sz w:val="22"/>
+              <w:lang w:eastAsia="en-CA"/>
             </w:rPr>
           </w:pPr>
-          <w:hyperlink w:anchor="_Toc483995194" w:history="1">
+          <w:hyperlink w:anchor="_Toc484089154" w:history="1">
             <w:r>
               <w:rPr>
                 <w:rStyle w:val="Hyperlink"/>
@@ -763,7 +791,10 @@
             </w:r>
             <w:r>
               <w:rPr>
-                <w:noProof/>
+                <w:rFonts w:asciiTheme="minorHAnsi" w:eastAsiaTheme="minorEastAsia" w:hAnsiTheme="minorHAnsi"/>
+                <w:noProof/>
+                <w:sz w:val="22"/>
+                <w:lang w:eastAsia="en-CA"/>
               </w:rPr>
               <w:tab/>
             </w:r>
@@ -793,7 +824,7 @@
                 <w:noProof/>
                 <w:webHidden/>
               </w:rPr>
-              <w:instrText xml:space="preserve"> PAGEREF _Toc483995194 \h </w:instrText>
+              <w:instrText xml:space="preserve"> PAGEREF _Toc484089154 \h </w:instrText>
             </w:r>
             <w:r>
               <w:rPr>
@@ -813,7 +844,7 @@
                 <w:noProof/>
                 <w:webHidden/>
               </w:rPr>
-              <w:t>5</w:t>
+              <w:t>4</w:t>
             </w:r>
             <w:r>
               <w:rPr>
@@ -832,10 +863,13 @@
               <w:tab w:val="right" w:leader="dot" w:pos="9350"/>
             </w:tabs>
             <w:rPr>
+              <w:rFonts w:asciiTheme="minorHAnsi" w:eastAsiaTheme="minorEastAsia" w:hAnsiTheme="minorHAnsi"/>
               <w:noProof/>
+              <w:sz w:val="22"/>
+              <w:lang w:eastAsia="en-CA"/>
             </w:rPr>
           </w:pPr>
-          <w:hyperlink w:anchor="_Toc483995195" w:history="1">
+          <w:hyperlink w:anchor="_Toc484089155" w:history="1">
             <w:r>
               <w:rPr>
                 <w:rStyle w:val="Hyperlink"/>
@@ -845,7 +879,10 @@
             </w:r>
             <w:r>
               <w:rPr>
-                <w:noProof/>
+                <w:rFonts w:asciiTheme="minorHAnsi" w:eastAsiaTheme="minorEastAsia" w:hAnsiTheme="minorHAnsi"/>
+                <w:noProof/>
+                <w:sz w:val="22"/>
+                <w:lang w:eastAsia="en-CA"/>
               </w:rPr>
               <w:tab/>
             </w:r>
@@ -875,7 +912,7 @@
                 <w:noProof/>
                 <w:webHidden/>
               </w:rPr>
-              <w:instrText xml:space="preserve"> PAGEREF _Toc483995195 \h </w:instrText>
+              <w:instrText xml:space="preserve"> PAGEREF _Toc484089155 \h </w:instrText>
             </w:r>
             <w:r>
               <w:rPr>
@@ -914,10 +951,13 @@
               <w:tab w:val="right" w:leader="dot" w:pos="9350"/>
             </w:tabs>
             <w:rPr>
+              <w:rFonts w:asciiTheme="minorHAnsi" w:eastAsiaTheme="minorEastAsia" w:hAnsiTheme="minorHAnsi"/>
               <w:noProof/>
+              <w:sz w:val="22"/>
+              <w:lang w:eastAsia="en-CA"/>
             </w:rPr>
           </w:pPr>
-          <w:hyperlink w:anchor="_Toc483995196" w:history="1">
+          <w:hyperlink w:anchor="_Toc484089156" w:history="1">
             <w:r>
               <w:rPr>
                 <w:rStyle w:val="Hyperlink"/>
@@ -927,7 +967,10 @@
             </w:r>
             <w:r>
               <w:rPr>
-                <w:noProof/>
+                <w:rFonts w:asciiTheme="minorHAnsi" w:eastAsiaTheme="minorEastAsia" w:hAnsiTheme="minorHAnsi"/>
+                <w:noProof/>
+                <w:sz w:val="22"/>
+                <w:lang w:eastAsia="en-CA"/>
               </w:rPr>
               <w:tab/>
             </w:r>
@@ -957,7 +1000,7 @@
                 <w:noProof/>
                 <w:webHidden/>
               </w:rPr>
-              <w:instrText xml:space="preserve"> PAGEREF _Toc483995196 \h </w:instrText>
+              <w:instrText xml:space="preserve"> PAGEREF _Toc484089156 \h </w:instrText>
             </w:r>
             <w:r>
               <w:rPr>
@@ -996,10 +1039,13 @@
               <w:tab w:val="right" w:leader="dot" w:pos="9350"/>
             </w:tabs>
             <w:rPr>
+              <w:rFonts w:asciiTheme="minorHAnsi" w:eastAsiaTheme="minorEastAsia" w:hAnsiTheme="minorHAnsi"/>
               <w:noProof/>
+              <w:sz w:val="22"/>
+              <w:lang w:eastAsia="en-CA"/>
             </w:rPr>
           </w:pPr>
-          <w:hyperlink w:anchor="_Toc483995197" w:history="1">
+          <w:hyperlink w:anchor="_Toc484089157" w:history="1">
             <w:r>
               <w:rPr>
                 <w:rStyle w:val="Hyperlink"/>
@@ -1009,7 +1055,10 @@
             </w:r>
             <w:r>
               <w:rPr>
-                <w:noProof/>
+                <w:rFonts w:asciiTheme="minorHAnsi" w:eastAsiaTheme="minorEastAsia" w:hAnsiTheme="minorHAnsi"/>
+                <w:noProof/>
+                <w:sz w:val="22"/>
+                <w:lang w:eastAsia="en-CA"/>
               </w:rPr>
               <w:tab/>
             </w:r>
@@ -1039,7 +1088,7 @@
                 <w:noProof/>
                 <w:webHidden/>
               </w:rPr>
-              <w:instrText xml:space="preserve"> PAGEREF _Toc483995197 \h </w:instrText>
+              <w:instrText xml:space="preserve"> PAGEREF _Toc484089157 \h </w:instrText>
             </w:r>
             <w:r>
               <w:rPr>
@@ -1084,7 +1133,7 @@
               <w:lang w:eastAsia="en-CA"/>
             </w:rPr>
           </w:pPr>
-          <w:hyperlink w:anchor="_Toc483995198" w:history="1">
+          <w:hyperlink w:anchor="_Toc484089158" w:history="1">
             <w:r>
               <w:rPr>
                 <w:rStyle w:val="Hyperlink"/>
@@ -1128,7 +1177,7 @@
                 <w:noProof/>
                 <w:webHidden/>
               </w:rPr>
-              <w:instrText xml:space="preserve"> PAGEREF _Toc483995198 \h </w:instrText>
+              <w:instrText xml:space="preserve"> PAGEREF _Toc484089158 \h </w:instrText>
             </w:r>
             <w:r>
               <w:rPr>
@@ -1148,7 +1197,7 @@
                 <w:noProof/>
                 <w:webHidden/>
               </w:rPr>
-              <w:t>5</w:t>
+              <w:t>6</w:t>
             </w:r>
             <w:r>
               <w:rPr>
@@ -1167,10 +1216,13 @@
               <w:tab w:val="right" w:leader="dot" w:pos="9350"/>
             </w:tabs>
             <w:rPr>
+              <w:rFonts w:asciiTheme="minorHAnsi" w:eastAsiaTheme="minorEastAsia" w:hAnsiTheme="minorHAnsi"/>
               <w:noProof/>
+              <w:sz w:val="22"/>
+              <w:lang w:eastAsia="en-CA"/>
             </w:rPr>
           </w:pPr>
-          <w:hyperlink w:anchor="_Toc483995199" w:history="1">
+          <w:hyperlink w:anchor="_Toc484089159" w:history="1">
             <w:r>
               <w:rPr>
                 <w:rStyle w:val="Hyperlink"/>
@@ -1180,7 +1232,10 @@
             </w:r>
             <w:r>
               <w:rPr>
-                <w:noProof/>
+                <w:rFonts w:asciiTheme="minorHAnsi" w:eastAsiaTheme="minorEastAsia" w:hAnsiTheme="minorHAnsi"/>
+                <w:noProof/>
+                <w:sz w:val="22"/>
+                <w:lang w:eastAsia="en-CA"/>
               </w:rPr>
               <w:tab/>
             </w:r>
@@ -1210,7 +1265,7 @@
                 <w:noProof/>
                 <w:webHidden/>
               </w:rPr>
-              <w:instrText xml:space="preserve"> PAGEREF _Toc483995199 \h </w:instrText>
+              <w:instrText xml:space="preserve"> PAGEREF _Toc484089159 \h </w:instrText>
             </w:r>
             <w:r>
               <w:rPr>
@@ -1231,6 +1286,535 @@
                 <w:webHidden/>
               </w:rPr>
               <w:t>6</w:t>
+            </w:r>
+            <w:r>
+              <w:rPr>
+                <w:noProof/>
+                <w:webHidden/>
+              </w:rPr>
+              <w:fldChar w:fldCharType="end"/>
+            </w:r>
+          </w:hyperlink>
+        </w:p>
+        <w:p>
+          <w:pPr>
+            <w:pStyle w:val="TOC2"/>
+            <w:tabs>
+              <w:tab w:val="left" w:pos="880"/>
+              <w:tab w:val="right" w:leader="dot" w:pos="9350"/>
+            </w:tabs>
+            <w:rPr>
+              <w:rFonts w:asciiTheme="minorHAnsi" w:eastAsiaTheme="minorEastAsia" w:hAnsiTheme="minorHAnsi"/>
+              <w:noProof/>
+              <w:sz w:val="22"/>
+              <w:lang w:eastAsia="en-CA"/>
+            </w:rPr>
+          </w:pPr>
+          <w:hyperlink w:anchor="_Toc484089160" w:history="1">
+            <w:r>
+              <w:rPr>
+                <w:rStyle w:val="Hyperlink"/>
+                <w:noProof/>
+              </w:rPr>
+              <w:t>2.2.</w:t>
+            </w:r>
+            <w:r>
+              <w:rPr>
+                <w:rFonts w:asciiTheme="minorHAnsi" w:eastAsiaTheme="minorEastAsia" w:hAnsiTheme="minorHAnsi"/>
+                <w:noProof/>
+                <w:sz w:val="22"/>
+                <w:lang w:eastAsia="en-CA"/>
+              </w:rPr>
+              <w:tab/>
+            </w:r>
+            <w:r>
+              <w:rPr>
+                <w:rStyle w:val="Hyperlink"/>
+                <w:noProof/>
+              </w:rPr>
+              <w:t>Code Implementation</w:t>
+            </w:r>
+            <w:r>
+              <w:rPr>
+                <w:noProof/>
+                <w:webHidden/>
+              </w:rPr>
+              <w:tab/>
+            </w:r>
+            <w:r>
+              <w:rPr>
+                <w:noProof/>
+                <w:webHidden/>
+              </w:rPr>
+              <w:fldChar w:fldCharType="begin"/>
+            </w:r>
+            <w:r>
+              <w:rPr>
+                <w:noProof/>
+                <w:webHidden/>
+              </w:rPr>
+              <w:instrText xml:space="preserve"> PAGEREF _Toc484089160 \h </w:instrText>
+            </w:r>
+            <w:r>
+              <w:rPr>
+                <w:noProof/>
+                <w:webHidden/>
+              </w:rPr>
+            </w:r>
+            <w:r>
+              <w:rPr>
+                <w:noProof/>
+                <w:webHidden/>
+              </w:rPr>
+              <w:fldChar w:fldCharType="separate"/>
+            </w:r>
+            <w:r>
+              <w:rPr>
+                <w:noProof/>
+                <w:webHidden/>
+              </w:rPr>
+              <w:t>7</w:t>
+            </w:r>
+            <w:r>
+              <w:rPr>
+                <w:noProof/>
+                <w:webHidden/>
+              </w:rPr>
+              <w:fldChar w:fldCharType="end"/>
+            </w:r>
+          </w:hyperlink>
+        </w:p>
+        <w:p>
+          <w:pPr>
+            <w:pStyle w:val="TOC2"/>
+            <w:tabs>
+              <w:tab w:val="left" w:pos="880"/>
+              <w:tab w:val="right" w:leader="dot" w:pos="9350"/>
+            </w:tabs>
+            <w:rPr>
+              <w:rFonts w:asciiTheme="minorHAnsi" w:eastAsiaTheme="minorEastAsia" w:hAnsiTheme="minorHAnsi"/>
+              <w:noProof/>
+              <w:sz w:val="22"/>
+              <w:lang w:eastAsia="en-CA"/>
+            </w:rPr>
+          </w:pPr>
+          <w:hyperlink w:anchor="_Toc484089161" w:history="1">
+            <w:r>
+              <w:rPr>
+                <w:rStyle w:val="Hyperlink"/>
+                <w:noProof/>
+              </w:rPr>
+              <w:t>2.3.</w:t>
+            </w:r>
+            <w:r>
+              <w:rPr>
+                <w:rFonts w:asciiTheme="minorHAnsi" w:eastAsiaTheme="minorEastAsia" w:hAnsiTheme="minorHAnsi"/>
+                <w:noProof/>
+                <w:sz w:val="22"/>
+                <w:lang w:eastAsia="en-CA"/>
+              </w:rPr>
+              <w:tab/>
+            </w:r>
+            <w:r>
+              <w:rPr>
+                <w:rStyle w:val="Hyperlink"/>
+                <w:noProof/>
+              </w:rPr>
+              <w:t>Results</w:t>
+            </w:r>
+            <w:r>
+              <w:rPr>
+                <w:noProof/>
+                <w:webHidden/>
+              </w:rPr>
+              <w:tab/>
+            </w:r>
+            <w:r>
+              <w:rPr>
+                <w:noProof/>
+                <w:webHidden/>
+              </w:rPr>
+              <w:fldChar w:fldCharType="begin"/>
+            </w:r>
+            <w:r>
+              <w:rPr>
+                <w:noProof/>
+                <w:webHidden/>
+              </w:rPr>
+              <w:instrText xml:space="preserve"> PAGEREF _Toc484089161 \h </w:instrText>
+            </w:r>
+            <w:r>
+              <w:rPr>
+                <w:noProof/>
+                <w:webHidden/>
+              </w:rPr>
+            </w:r>
+            <w:r>
+              <w:rPr>
+                <w:noProof/>
+                <w:webHidden/>
+              </w:rPr>
+              <w:fldChar w:fldCharType="separate"/>
+            </w:r>
+            <w:r>
+              <w:rPr>
+                <w:noProof/>
+                <w:webHidden/>
+              </w:rPr>
+              <w:t>8</w:t>
+            </w:r>
+            <w:r>
+              <w:rPr>
+                <w:noProof/>
+                <w:webHidden/>
+              </w:rPr>
+              <w:fldChar w:fldCharType="end"/>
+            </w:r>
+          </w:hyperlink>
+        </w:p>
+        <w:p>
+          <w:pPr>
+            <w:pStyle w:val="TOC3"/>
+            <w:tabs>
+              <w:tab w:val="left" w:pos="1320"/>
+              <w:tab w:val="right" w:leader="dot" w:pos="9350"/>
+            </w:tabs>
+            <w:rPr>
+              <w:rFonts w:asciiTheme="minorHAnsi" w:eastAsiaTheme="minorEastAsia" w:hAnsiTheme="minorHAnsi"/>
+              <w:noProof/>
+              <w:sz w:val="22"/>
+              <w:lang w:eastAsia="en-CA"/>
+            </w:rPr>
+          </w:pPr>
+          <w:hyperlink w:anchor="_Toc484089162" w:history="1">
+            <w:r>
+              <w:rPr>
+                <w:rStyle w:val="Hyperlink"/>
+                <w:noProof/>
+              </w:rPr>
+              <w:t>2.3.1.</w:t>
+            </w:r>
+            <w:r>
+              <w:rPr>
+                <w:rFonts w:asciiTheme="minorHAnsi" w:eastAsiaTheme="minorEastAsia" w:hAnsiTheme="minorHAnsi"/>
+                <w:noProof/>
+                <w:sz w:val="22"/>
+                <w:lang w:eastAsia="en-CA"/>
+              </w:rPr>
+              <w:tab/>
+            </w:r>
+            <w:r>
+              <w:rPr>
+                <w:rStyle w:val="Hyperlink"/>
+                <w:noProof/>
+              </w:rPr>
+              <w:t>Discretization Scheme Comparison</w:t>
+            </w:r>
+            <w:r>
+              <w:rPr>
+                <w:noProof/>
+                <w:webHidden/>
+              </w:rPr>
+              <w:tab/>
+            </w:r>
+            <w:r>
+              <w:rPr>
+                <w:noProof/>
+                <w:webHidden/>
+              </w:rPr>
+              <w:fldChar w:fldCharType="begin"/>
+            </w:r>
+            <w:r>
+              <w:rPr>
+                <w:noProof/>
+                <w:webHidden/>
+              </w:rPr>
+              <w:instrText xml:space="preserve"> PAGEREF _Toc484089162 \h </w:instrText>
+            </w:r>
+            <w:r>
+              <w:rPr>
+                <w:noProof/>
+                <w:webHidden/>
+              </w:rPr>
+            </w:r>
+            <w:r>
+              <w:rPr>
+                <w:noProof/>
+                <w:webHidden/>
+              </w:rPr>
+              <w:fldChar w:fldCharType="separate"/>
+            </w:r>
+            <w:r>
+              <w:rPr>
+                <w:noProof/>
+                <w:webHidden/>
+              </w:rPr>
+              <w:t>8</w:t>
+            </w:r>
+            <w:r>
+              <w:rPr>
+                <w:noProof/>
+                <w:webHidden/>
+              </w:rPr>
+              <w:fldChar w:fldCharType="end"/>
+            </w:r>
+          </w:hyperlink>
+        </w:p>
+        <w:p>
+          <w:pPr>
+            <w:pStyle w:val="TOC3"/>
+            <w:tabs>
+              <w:tab w:val="left" w:pos="1320"/>
+              <w:tab w:val="right" w:leader="dot" w:pos="9350"/>
+            </w:tabs>
+            <w:rPr>
+              <w:rFonts w:asciiTheme="minorHAnsi" w:eastAsiaTheme="minorEastAsia" w:hAnsiTheme="minorHAnsi"/>
+              <w:noProof/>
+              <w:sz w:val="22"/>
+              <w:lang w:eastAsia="en-CA"/>
+            </w:rPr>
+          </w:pPr>
+          <w:hyperlink w:anchor="_Toc484089163" w:history="1">
+            <w:r>
+              <w:rPr>
+                <w:rStyle w:val="Hyperlink"/>
+                <w:noProof/>
+              </w:rPr>
+              <w:t>2.3.2.</w:t>
+            </w:r>
+            <w:r>
+              <w:rPr>
+                <w:rFonts w:asciiTheme="minorHAnsi" w:eastAsiaTheme="minorEastAsia" w:hAnsiTheme="minorHAnsi"/>
+                <w:noProof/>
+                <w:sz w:val="22"/>
+                <w:lang w:eastAsia="en-CA"/>
+              </w:rPr>
+              <w:tab/>
+            </w:r>
+            <w:r>
+              <w:rPr>
+                <w:rStyle w:val="Hyperlink"/>
+                <w:noProof/>
+              </w:rPr>
+              <w:t>Error Comparison</w:t>
+            </w:r>
+            <w:r>
+              <w:rPr>
+                <w:noProof/>
+                <w:webHidden/>
+              </w:rPr>
+              <w:tab/>
+            </w:r>
+            <w:r>
+              <w:rPr>
+                <w:noProof/>
+                <w:webHidden/>
+              </w:rPr>
+              <w:fldChar w:fldCharType="begin"/>
+            </w:r>
+            <w:r>
+              <w:rPr>
+                <w:noProof/>
+                <w:webHidden/>
+              </w:rPr>
+              <w:instrText xml:space="preserve"> PAGEREF _Toc484089163 \h </w:instrText>
+            </w:r>
+            <w:r>
+              <w:rPr>
+                <w:noProof/>
+                <w:webHidden/>
+              </w:rPr>
+            </w:r>
+            <w:r>
+              <w:rPr>
+                <w:noProof/>
+                <w:webHidden/>
+              </w:rPr>
+              <w:fldChar w:fldCharType="separate"/>
+            </w:r>
+            <w:r>
+              <w:rPr>
+                <w:noProof/>
+                <w:webHidden/>
+              </w:rPr>
+              <w:t>9</w:t>
+            </w:r>
+            <w:r>
+              <w:rPr>
+                <w:noProof/>
+                <w:webHidden/>
+              </w:rPr>
+              <w:fldChar w:fldCharType="end"/>
+            </w:r>
+          </w:hyperlink>
+        </w:p>
+        <w:p>
+          <w:pPr>
+            <w:pStyle w:val="TOC3"/>
+            <w:tabs>
+              <w:tab w:val="left" w:pos="1320"/>
+              <w:tab w:val="right" w:leader="dot" w:pos="9350"/>
+            </w:tabs>
+            <w:rPr>
+              <w:rFonts w:asciiTheme="minorHAnsi" w:eastAsiaTheme="minorEastAsia" w:hAnsiTheme="minorHAnsi"/>
+              <w:noProof/>
+              <w:sz w:val="22"/>
+              <w:lang w:eastAsia="en-CA"/>
+            </w:rPr>
+          </w:pPr>
+          <w:hyperlink w:anchor="_Toc484089164" w:history="1">
+            <w:r>
+              <w:rPr>
+                <w:rStyle w:val="Hyperlink"/>
+                <w:noProof/>
+              </w:rPr>
+              <w:t>2.3.3.</w:t>
+            </w:r>
+            <w:r>
+              <w:rPr>
+                <w:rFonts w:asciiTheme="minorHAnsi" w:eastAsiaTheme="minorEastAsia" w:hAnsiTheme="minorHAnsi"/>
+                <w:noProof/>
+                <w:sz w:val="22"/>
+                <w:lang w:eastAsia="en-CA"/>
+              </w:rPr>
+              <w:tab/>
+            </w:r>
+            <w:r>
+              <w:rPr>
+                <w:rStyle w:val="Hyperlink"/>
+                <w:noProof/>
+              </w:rPr>
+              <w:t>Fully Explicit Discretization</w:t>
+            </w:r>
+            <w:r>
+              <w:rPr>
+                <w:noProof/>
+                <w:webHidden/>
+              </w:rPr>
+              <w:tab/>
+            </w:r>
+            <w:r>
+              <w:rPr>
+                <w:noProof/>
+                <w:webHidden/>
+              </w:rPr>
+              <w:fldChar w:fldCharType="begin"/>
+            </w:r>
+            <w:r>
+              <w:rPr>
+                <w:noProof/>
+                <w:webHidden/>
+              </w:rPr>
+              <w:instrText xml:space="preserve"> PAGEREF _Toc484089164 \h </w:instrText>
+            </w:r>
+            <w:r>
+              <w:rPr>
+                <w:noProof/>
+                <w:webHidden/>
+              </w:rPr>
+            </w:r>
+            <w:r>
+              <w:rPr>
+                <w:noProof/>
+                <w:webHidden/>
+              </w:rPr>
+              <w:fldChar w:fldCharType="separate"/>
+            </w:r>
+            <w:r>
+              <w:rPr>
+                <w:noProof/>
+                <w:webHidden/>
+              </w:rPr>
+              <w:t>9</w:t>
+            </w:r>
+            <w:r>
+              <w:rPr>
+                <w:noProof/>
+                <w:webHidden/>
+              </w:rPr>
+              <w:fldChar w:fldCharType="end"/>
+            </w:r>
+          </w:hyperlink>
+        </w:p>
+        <w:p>
+          <w:pPr>
+            <w:pStyle w:val="TOC1"/>
+            <w:tabs>
+              <w:tab w:val="left" w:pos="480"/>
+              <w:tab w:val="right" w:leader="dot" w:pos="9350"/>
+            </w:tabs>
+            <w:rPr>
+              <w:rFonts w:asciiTheme="minorHAnsi" w:eastAsiaTheme="minorEastAsia" w:hAnsiTheme="minorHAnsi"/>
+              <w:noProof/>
+              <w:sz w:val="22"/>
+              <w:lang w:eastAsia="en-CA"/>
+            </w:rPr>
+          </w:pPr>
+          <w:hyperlink w:anchor="_Toc484089165" w:history="1">
+            <w:r>
+              <w:rPr>
+                <w:rStyle w:val="Hyperlink"/>
+                <w:noProof/>
+              </w:rPr>
+              <w:t>3.</w:t>
+            </w:r>
+            <w:r>
+              <w:rPr>
+                <w:rFonts w:asciiTheme="minorHAnsi" w:eastAsiaTheme="minorEastAsia" w:hAnsiTheme="minorHAnsi"/>
+                <w:noProof/>
+                <w:sz w:val="22"/>
+                <w:lang w:eastAsia="en-CA"/>
+              </w:rPr>
+              <w:tab/>
+            </w:r>
+            <w:r>
+              <w:rPr>
+                <w:rStyle w:val="Hyperlink"/>
+                <w:b/>
+                <w:noProof/>
+              </w:rPr>
+              <w:t>Appendix 1: Updated Code</w:t>
+            </w:r>
+            <w:r>
+              <w:rPr>
+                <w:noProof/>
+                <w:webHidden/>
+              </w:rPr>
+              <w:tab/>
+            </w:r>
+            <w:r>
+              <w:rPr>
+                <w:noProof/>
+                <w:webHidden/>
+              </w:rPr>
+              <w:fldChar w:fldCharType="begin"/>
+            </w:r>
+            <w:r>
+              <w:rPr>
+                <w:noProof/>
+                <w:webHidden/>
+              </w:rPr>
+              <w:instrText xml:space="preserve"> PAGEREF _Toc484089165 \h </w:instrText>
+            </w:r>
+            <w:r>
+              <w:rPr>
+                <w:noProof/>
+                <w:webHidden/>
+              </w:rPr>
+            </w:r>
+            <w:r>
+              <w:rPr>
+                <w:noProof/>
+                <w:webHidden/>
+              </w:rPr>
+              <w:fldChar w:fldCharType="separate"/>
+            </w:r>
+            <w:r>
+              <w:rPr>
+                <w:noProof/>
+                <w:webHidden/>
+              </w:rPr>
+              <w:t>15</w:t>
             </w:r>
             <w:r>
               <w:rPr>
@@ -1264,11 +1848,6 @@
     <w:p/>
     <w:p/>
     <w:p/>
-    <w:p/>
-    <w:p/>
-    <w:p/>
-    <w:p/>
-    <w:p/>
     <w:p>
       <w:pPr>
         <w:pStyle w:val="Heading1"/>
@@ -1277,12 +1856,12 @@
           <w:numId w:val="1"/>
         </w:numPr>
       </w:pPr>
-      <w:bookmarkStart w:id="0" w:name="_Toc483995189"/>
+      <w:bookmarkStart w:id="1" w:name="_Toc484089149"/>
       <w:r>
         <w:lastRenderedPageBreak/>
         <w:t>Fortran Solver</w:t>
       </w:r>
-      <w:bookmarkEnd w:id="0"/>
+      <w:bookmarkEnd w:id="1"/>
     </w:p>
     <w:p>
       <w:pPr>
@@ -1309,6 +1888,9 @@
       </w:r>
       <w:r>
         <w:t xml:space="preserve">The following outlines the discretization methods and the changes made to each file of the solver. </w:t>
+      </w:r>
+      <w:r>
+        <w:t xml:space="preserve">Printouts of the updated code can be found in Appendix 1. </w:t>
       </w:r>
     </w:p>
     <w:p>
@@ -1322,7 +1904,7 @@
       <w:r>
         <w:t xml:space="preserve"> </w:t>
       </w:r>
-      <w:bookmarkStart w:id="1" w:name="_Toc483995190"/>
+      <w:bookmarkStart w:id="2" w:name="_Toc484089150"/>
       <w:r>
         <w:t>Transient Discretization</w:t>
       </w:r>
@@ -1332,7 +1914,7 @@
         </w:rPr>
         <w:t>4</w:t>
       </w:r>
-      <w:bookmarkEnd w:id="1"/>
+      <w:bookmarkEnd w:id="2"/>
     </w:p>
     <w:p>
       <w:pPr>
@@ -4107,14 +4689,14 @@
         </w:rPr>
         <w:t xml:space="preserve"> </w:t>
       </w:r>
-      <w:bookmarkStart w:id="2" w:name="_Toc483995191"/>
+      <w:bookmarkStart w:id="3" w:name="_Toc484089151"/>
       <w:r>
         <w:rPr>
           <w:rFonts w:eastAsiaTheme="minorEastAsia"/>
         </w:rPr>
         <w:t>Discretization Methods</w:t>
       </w:r>
-      <w:bookmarkEnd w:id="2"/>
+      <w:bookmarkEnd w:id="3"/>
     </w:p>
     <w:p>
       <w:pPr>
@@ -4142,11 +4724,11 @@
           <w:numId w:val="1"/>
         </w:numPr>
       </w:pPr>
-      <w:bookmarkStart w:id="3" w:name="_Toc483995192"/>
+      <w:bookmarkStart w:id="4" w:name="_Toc484089152"/>
       <w:r>
         <w:t>Explicit Discretization</w:t>
       </w:r>
-      <w:bookmarkEnd w:id="3"/>
+      <w:bookmarkEnd w:id="4"/>
     </w:p>
     <w:p>
       <w:pPr>
@@ -4276,13 +4858,7 @@
             <w:rPr>
               <w:rFonts w:ascii="Cambria Math" w:hAnsi="Cambria Math"/>
             </w:rPr>
-            <m:t>∆t</m:t>
-          </m:r>
-          <m:r>
-            <w:rPr>
-              <w:rFonts w:ascii="Cambria Math" w:hAnsi="Cambria Math"/>
-            </w:rPr>
-            <m:t>≤</m:t>
+            <m:t>∆t≤</m:t>
           </m:r>
           <m:f>
             <m:fPr>
@@ -4588,14 +5164,14 @@
           <w:u w:val="none"/>
         </w:rPr>
       </w:pPr>
-      <w:bookmarkStart w:id="4" w:name="_Toc483995193"/>
+      <w:bookmarkStart w:id="5" w:name="_Toc484089153"/>
       <w:r>
         <w:rPr>
           <w:rFonts w:eastAsiaTheme="minorEastAsia"/>
         </w:rPr>
         <w:t>Implicit Discretization</w:t>
       </w:r>
-      <w:bookmarkEnd w:id="4"/>
+      <w:bookmarkEnd w:id="5"/>
     </w:p>
     <w:p>
       <w:pPr>
@@ -4632,19 +5208,7 @@
           <w:rPr>
             <w:rFonts w:ascii="Cambria Math" w:hAnsi="Cambria Math"/>
           </w:rPr>
-          <m:t>0&lt;w</m:t>
-        </m:r>
-        <m:r>
-          <w:rPr>
-            <w:rFonts w:ascii="Cambria Math" w:hAnsi="Cambria Math"/>
-          </w:rPr>
-          <m:t>&lt;</m:t>
-        </m:r>
-        <m:r>
-          <w:rPr>
-            <w:rFonts w:ascii="Cambria Math" w:hAnsi="Cambria Math"/>
-          </w:rPr>
-          <m:t>1</m:t>
+          <m:t>0&lt;w&lt;1</m:t>
         </m:r>
       </m:oMath>
       <w:r>
@@ -4697,11 +5261,15 @@
       <w:r>
         <w:t xml:space="preserve"> </w:t>
       </w:r>
-      <w:bookmarkStart w:id="5" w:name="_Toc483995194"/>
+      <w:bookmarkStart w:id="6" w:name="_Toc484089154"/>
+      <w:proofErr w:type="spellStart"/>
+      <w:proofErr w:type="gramStart"/>
       <w:r>
         <w:t>main.f</w:t>
       </w:r>
-      <w:bookmarkEnd w:id="5"/>
+      <w:bookmarkEnd w:id="6"/>
+      <w:proofErr w:type="spellEnd"/>
+      <w:proofErr w:type="gramEnd"/>
     </w:p>
     <w:p>
       <w:pPr>
@@ -4718,10 +5286,22 @@
         <w:t>; error calculations were also included</w:t>
       </w:r>
       <w:r>
-        <w:t xml:space="preserve">. A loop was added after the temperature field was initialized to reset the initial temperature field to the first time step of interest. </w:t>
-      </w:r>
-      <w:r>
-        <w:t>This was implemented by assigning the analytic solution to each control volume node.</w:t>
+        <w:t xml:space="preserve">. A loop was added after the temperature field was initialized to reset the initial temperature field to the </w:t>
+      </w:r>
+      <w:proofErr w:type="gramStart"/>
+      <w:r>
+        <w:t>first time</w:t>
+      </w:r>
+      <w:proofErr w:type="gramEnd"/>
+      <w:r>
+        <w:t xml:space="preserve"> step of interest. </w:t>
+      </w:r>
+      <w:r>
+        <w:t xml:space="preserve">This was </w:t>
+      </w:r>
+      <w:r>
+        <w:lastRenderedPageBreak/>
+        <w:t>implemented by assigning the analytic solution to each control volume node.</w:t>
       </w:r>
       <w:r>
         <w:t xml:space="preserve"> Additionally, this loop initialized “TOLD”, the previous iteration temperature. </w:t>
@@ -4729,7 +5309,6 @@
     </w:p>
     <w:p>
       <w:r>
-        <w:lastRenderedPageBreak/>
         <w:t xml:space="preserve">A time step loop was then added that encompassed the convergence process built for one dimensional diffusion analysis. This loop allowed a converged solution to be reached for each time step before moving to the next. Within this loop, </w:t>
       </w:r>
       <w:r>
@@ -4758,11 +5337,15 @@
       <w:r>
         <w:t xml:space="preserve"> </w:t>
       </w:r>
-      <w:bookmarkStart w:id="6" w:name="_Toc483995195"/>
+      <w:bookmarkStart w:id="7" w:name="_Toc484089155"/>
+      <w:proofErr w:type="spellStart"/>
+      <w:proofErr w:type="gramStart"/>
       <w:r>
         <w:t>difphi.f</w:t>
       </w:r>
-      <w:bookmarkEnd w:id="6"/>
+      <w:bookmarkEnd w:id="7"/>
+      <w:proofErr w:type="spellEnd"/>
+      <w:proofErr w:type="gramEnd"/>
       <w:r>
         <w:t xml:space="preserve"> </w:t>
       </w:r>
@@ -4781,7 +5364,17 @@
         </w:rPr>
       </w:pPr>
       <w:r>
-        <w:t>The GAMA variable was the only updated to the difphi.f subroutine. Instead of passing the conductivity</w:t>
+        <w:t xml:space="preserve">The GAMA variable was the only updated to the </w:t>
+      </w:r>
+      <w:proofErr w:type="spellStart"/>
+      <w:proofErr w:type="gramStart"/>
+      <w:r>
+        <w:t>difphi.f</w:t>
+      </w:r>
+      <w:proofErr w:type="spellEnd"/>
+      <w:proofErr w:type="gramEnd"/>
+      <w:r>
+        <w:t xml:space="preserve"> subroutine. Instead of passing the conductivity</w:t>
       </w:r>
       <w:r>
         <w:t xml:space="preserve"> only</w:t>
@@ -4847,11 +5440,15 @@
       <w:r>
         <w:t xml:space="preserve"> </w:t>
       </w:r>
-      <w:bookmarkStart w:id="7" w:name="_Toc483995196"/>
+      <w:bookmarkStart w:id="8" w:name="_Toc484089156"/>
+      <w:proofErr w:type="spellStart"/>
+      <w:proofErr w:type="gramStart"/>
       <w:r>
         <w:t>srct.f</w:t>
       </w:r>
-      <w:bookmarkEnd w:id="7"/>
+      <w:bookmarkEnd w:id="8"/>
+      <w:proofErr w:type="spellEnd"/>
+      <w:proofErr w:type="gramEnd"/>
       <w:r>
         <w:t xml:space="preserve"> </w:t>
       </w:r>
@@ -4876,7 +5473,17 @@
         </w:rPr>
       </w:pPr>
       <w:r>
-        <w:t xml:space="preserve">The srct.f subroutine was modified to include the transient term of </w:t>
+        <w:t xml:space="preserve">The </w:t>
+      </w:r>
+      <w:proofErr w:type="spellStart"/>
+      <w:proofErr w:type="gramStart"/>
+      <w:r>
+        <w:t>srct.f</w:t>
+      </w:r>
+      <w:proofErr w:type="spellEnd"/>
+      <w:proofErr w:type="gramEnd"/>
+      <w:r>
+        <w:t xml:space="preserve"> subroutine was modified to include the transient term of </w:t>
       </w:r>
       <m:oMath>
         <m:sSub>
@@ -4954,11 +5561,15 @@
       <w:r>
         <w:t xml:space="preserve"> </w:t>
       </w:r>
-      <w:bookmarkStart w:id="8" w:name="_Toc483995197"/>
+      <w:bookmarkStart w:id="9" w:name="_Toc484089157"/>
+      <w:proofErr w:type="spellStart"/>
+      <w:proofErr w:type="gramStart"/>
       <w:r>
         <w:t>coeff.f</w:t>
       </w:r>
-      <w:bookmarkEnd w:id="8"/>
+      <w:bookmarkEnd w:id="9"/>
+      <w:proofErr w:type="spellEnd"/>
+      <w:proofErr w:type="gramEnd"/>
       <w:r>
         <w:t xml:space="preserve"> </w:t>
       </w:r>
@@ -4972,7 +5583,17 @@
     </w:p>
     <w:p>
       <w:r>
-        <w:t>The coeff.f subroutine was modified to include the transient terms of the active coefficients. Th</w:t>
+        <w:t xml:space="preserve">The </w:t>
+      </w:r>
+      <w:proofErr w:type="spellStart"/>
+      <w:proofErr w:type="gramStart"/>
+      <w:r>
+        <w:t>coeff.f</w:t>
+      </w:r>
+      <w:proofErr w:type="spellEnd"/>
+      <w:proofErr w:type="gramEnd"/>
+      <w:r>
+        <w:t xml:space="preserve"> subroutine was modified to include the transient terms of the active coefficients. Th</w:t>
       </w:r>
       <w:r>
         <w:t>ese terms were added to the equations used for the first assignment.</w:t>
@@ -4989,8 +5610,6 @@
     <w:p/>
     <w:p/>
     <w:p/>
-    <w:p/>
-    <w:p/>
     <w:p>
       <w:pPr>
         <w:pStyle w:val="Heading1"/>
@@ -4999,12 +5618,12 @@
           <w:numId w:val="1"/>
         </w:numPr>
       </w:pPr>
-      <w:bookmarkStart w:id="9" w:name="_Toc483995198"/>
+      <w:bookmarkStart w:id="10" w:name="_Toc484089158"/>
       <w:r>
         <w:lastRenderedPageBreak/>
         <w:t>Code Verification</w:t>
       </w:r>
-      <w:bookmarkEnd w:id="9"/>
+      <w:bookmarkEnd w:id="10"/>
     </w:p>
     <w:p>
       <w:pPr>
@@ -5048,6 +5667,9 @@
         <w:jc w:val="center"/>
       </w:pPr>
       <w:r>
+        <w:rPr>
+          <w:noProof/>
+        </w:rPr>
         <w:drawing>
           <wp:inline distT="0" distB="0" distL="0" distR="0">
             <wp:extent cx="3383280" cy="1348740"/>
@@ -5144,6 +5766,9 @@
         <w:jc w:val="center"/>
       </w:pPr>
       <w:r>
+        <w:rPr>
+          <w:noProof/>
+        </w:rPr>
         <w:drawing>
           <wp:inline distT="0" distB="0" distL="0" distR="0">
             <wp:extent cx="4892040" cy="2247900"/>
@@ -5205,11 +5830,11 @@
       <w:r>
         <w:t xml:space="preserve"> </w:t>
       </w:r>
-      <w:bookmarkStart w:id="10" w:name="_Toc483995199"/>
+      <w:bookmarkStart w:id="11" w:name="_Toc484089159"/>
       <w:r>
         <w:t>Analytic Solution</w:t>
       </w:r>
-      <w:bookmarkEnd w:id="10"/>
+      <w:bookmarkEnd w:id="11"/>
     </w:p>
     <w:p>
       <w:pPr>
@@ -5936,8 +6561,13 @@
         </w:numPr>
       </w:pPr>
       <w:r>
-        <w:t xml:space="preserve"> Code Implementation</w:t>
-      </w:r>
+        <w:t xml:space="preserve"> </w:t>
+      </w:r>
+      <w:bookmarkStart w:id="12" w:name="_Toc484089160"/>
+      <w:r>
+        <w:t>Code Implementation</w:t>
+      </w:r>
+      <w:bookmarkEnd w:id="12"/>
     </w:p>
     <w:p>
       <w:pPr>
@@ -6122,6 +6752,9 @@
         <w:jc w:val="center"/>
       </w:pPr>
       <w:r>
+        <w:rPr>
+          <w:noProof/>
+        </w:rPr>
         <w:drawing>
           <wp:inline distT="0" distB="0" distL="0" distR="0">
             <wp:extent cx="2628900" cy="1318070"/>
@@ -6199,11 +6832,14 @@
         <w:jc w:val="center"/>
       </w:pPr>
       <w:r>
+        <w:rPr>
+          <w:noProof/>
+        </w:rPr>
         <w:drawing>
           <wp:inline distT="0" distB="0" distL="0" distR="0">
-            <wp:extent cx="4366260" cy="1746885"/>
-            <wp:effectExtent l="0" t="0" r="0" b="5715"/>
-            <wp:docPr id="22" name="Picture 22"/>
+            <wp:extent cx="4495800" cy="1765441"/>
+            <wp:effectExtent l="0" t="0" r="0" b="6350"/>
+            <wp:docPr id="3" name="Picture 3"/>
             <wp:cNvGraphicFramePr>
               <a:graphicFrameLocks xmlns:a="http://schemas.openxmlformats.org/drawingml/2006/main" noChangeAspect="1"/>
             </wp:cNvGraphicFramePr>
@@ -6211,7 +6847,7 @@
               <a:graphicData uri="http://schemas.openxmlformats.org/drawingml/2006/picture">
                 <pic:pic xmlns:pic="http://schemas.openxmlformats.org/drawingml/2006/picture">
                   <pic:nvPicPr>
-                    <pic:cNvPr id="0" name="Picture 9"/>
+                    <pic:cNvPr id="0" name="Picture 2"/>
                     <pic:cNvPicPr>
                       <a:picLocks noChangeAspect="1" noChangeArrowheads="1"/>
                     </pic:cNvPicPr>
@@ -6232,7 +6868,7 @@
                   <pic:spPr bwMode="auto">
                     <a:xfrm>
                       <a:off x="0" y="0"/>
-                      <a:ext cx="4382102" cy="1753223"/>
+                      <a:ext cx="4507469" cy="1770023"/>
                     </a:xfrm>
                     <a:prstGeom prst="rect">
                       <a:avLst/>
@@ -6258,8 +6894,13 @@
         </w:numPr>
       </w:pPr>
       <w:r>
-        <w:t xml:space="preserve"> Results</w:t>
-      </w:r>
+        <w:t xml:space="preserve"> </w:t>
+      </w:r>
+      <w:bookmarkStart w:id="13" w:name="_Toc484089161"/>
+      <w:r>
+        <w:t>Results</w:t>
+      </w:r>
+      <w:bookmarkEnd w:id="13"/>
     </w:p>
     <w:p>
       <w:pPr>
@@ -6273,14 +6914,1333 @@
         <w:t xml:space="preserve">The time steps were varied for two discretization schemes. A fully implicit scheme was used first and verified before moving to the Crank-Nicolson method. </w:t>
       </w:r>
       <w:r>
-        <w:t xml:space="preserve">Once the </w:t>
-      </w:r>
-      <w:bookmarkStart w:id="11" w:name="_GoBack"/>
-      <w:bookmarkEnd w:id="11"/>
+        <w:t xml:space="preserve">The error between the final temperature distribution and the analytic solution was calculated for both schemes, and the results for both can be found in Table 4. Composite </w:t>
+      </w:r>
+      <w:r>
+        <w:t xml:space="preserve">plots </w:t>
+      </w:r>
+      <w:r>
+        <w:t xml:space="preserve">of the </w:t>
+      </w:r>
+      <w:r>
+        <w:t xml:space="preserve">final </w:t>
+      </w:r>
+      <w:r>
+        <w:t xml:space="preserve">distribution </w:t>
+      </w:r>
+      <w:r>
+        <w:t xml:space="preserve">for each time step size </w:t>
+      </w:r>
+      <w:r>
+        <w:t xml:space="preserve">for each method can be found in Figures </w:t>
+      </w:r>
+      <w:r>
+        <w:t xml:space="preserve">4 and 5. The results of both methods were compared by plotting the final temperature compared to the analytic solution (Figure 6), and </w:t>
+      </w:r>
+      <w:r>
+        <w:t xml:space="preserve">plotting the average error against the time step size (Figure 7). </w:t>
+      </w:r>
+      <w:r>
+        <w:t xml:space="preserve">Lastly, the minimum number of time steps was determined if an explicit scheme was used. </w:t>
+      </w:r>
+    </w:p>
+    <w:p>
+      <w:pPr>
+        <w:pStyle w:val="Heading3"/>
+        <w:numPr>
+          <w:ilvl w:val="2"/>
+          <w:numId w:val="1"/>
+        </w:numPr>
+      </w:pPr>
+      <w:bookmarkStart w:id="14" w:name="_Toc484089162"/>
+      <w:r>
+        <w:t>Discretization Scheme Comparison</w:t>
+      </w:r>
+      <w:bookmarkEnd w:id="14"/>
+    </w:p>
+    <w:p>
+      <w:pPr>
+        <w:rPr>
+          <w:sz w:val="2"/>
+        </w:rPr>
+      </w:pPr>
+      <w:r>
+        <w:rPr>
+          <w:sz w:val="2"/>
+        </w:rPr>
+        <w:t>&lt;</w:t>
+      </w:r>
+    </w:p>
+    <w:p>
+      <w:r>
+        <w:t xml:space="preserve">It can be seen from Figures 4 and 5 that the Crank-Nicolson scheme was closer to the analytic solution after using 32 time steps than the fully implicit scheme. </w:t>
+      </w:r>
+      <w:r>
+        <w:t>Additionally, the two different methods approached the solution from opposite directions. The fully implicit scheme approached the solution from above, while the Crank-Nicolson approached from bellow.</w:t>
+      </w:r>
+    </w:p>
+    <w:p>
+      <w:r>
+        <w:t>The behavior of the two methods is a result of the trapezoid rule for the approximation of the transport integral. The trapezoid rule breaks an integral up into different portions using the area of the trapezoid formed between two points of interest.</w:t>
+      </w:r>
+    </w:p>
+    <w:p>
+      <w:r>
+        <w:t xml:space="preserve">The fully implicit scheme is first order in the time domain and results in first order accuracy. </w:t>
+      </w:r>
+      <w:r>
+        <w:t xml:space="preserve">The </w:t>
+      </w:r>
+      <w:r>
+        <w:t>first order nature of the discretization causes the solution</w:t>
+      </w:r>
+      <w:r>
+        <w:t xml:space="preserve"> to be approximated by constant sections of the domain. </w:t>
+      </w:r>
+      <w:r>
+        <w:t>Since the distribution being integrated is concave down, t</w:t>
+      </w:r>
+      <w:r>
+        <w:t xml:space="preserve">his overestimates the </w:t>
+      </w:r>
+      <w:r>
+        <w:lastRenderedPageBreak/>
+        <w:t xml:space="preserve">area </w:t>
+      </w:r>
+      <w:r>
+        <w:t xml:space="preserve">under the curve of integration. This causes the </w:t>
+      </w:r>
+      <w:r>
+        <w:t xml:space="preserve">solution to approach the analytic </w:t>
+      </w:r>
+      <w:r>
+        <w:t xml:space="preserve">from above, </w:t>
+      </w:r>
+      <w:r>
+        <w:t xml:space="preserve">as the overestimate is reduced as the number of time steps is refined. </w:t>
+      </w:r>
+    </w:p>
+    <w:p>
+      <w:r>
+        <w:t xml:space="preserve">The Crank-Nicolson method </w:t>
+      </w:r>
+      <w:r>
+        <w:t xml:space="preserve">approaches the analytics solution from below. The Crank-Nicolson method is second order in time, resulting in linear </w:t>
+      </w:r>
+      <w:r>
+        <w:t>interpolation</w:t>
+      </w:r>
+      <w:r>
+        <w:t xml:space="preserve"> of the distribution being integrated. </w:t>
+      </w:r>
+      <w:r>
+        <w:t>T</w:t>
+      </w:r>
+      <w:r>
+        <w:t>his causes the area under each discretized section to be underestimated s</w:t>
+      </w:r>
+      <w:r>
+        <w:t xml:space="preserve">ince the distribution </w:t>
+      </w:r>
+      <w:r>
+        <w:t xml:space="preserve">being integrated </w:t>
+      </w:r>
+      <w:r>
+        <w:t xml:space="preserve">is concave down. This results in a lower </w:t>
+      </w:r>
+      <w:r>
+        <w:t xml:space="preserve">solution than the analytic. </w:t>
+      </w:r>
+      <w:r>
+        <w:t xml:space="preserve">As the number of time steps increases, the </w:t>
+      </w:r>
+      <w:r>
+        <w:t xml:space="preserve">area </w:t>
+      </w:r>
+      <w:r>
+        <w:t xml:space="preserve">under the linear section </w:t>
+      </w:r>
+      <w:r>
+        <w:t>moves closer to the area of the curve, making the solution closer to the analytic</w:t>
+      </w:r>
+      <w:r>
+        <w:t xml:space="preserve"> from below</w:t>
+      </w:r>
+      <w:r>
+        <w:t xml:space="preserve">. </w:t>
+      </w:r>
+    </w:p>
+    <w:p>
+      <w:r>
+        <w:t xml:space="preserve">Figure 6 displays the behavior </w:t>
+      </w:r>
+      <w:r>
+        <w:t xml:space="preserve">resulting from </w:t>
+      </w:r>
+      <w:r>
+        <w:t xml:space="preserve">the two different discretization schemes. </w:t>
+      </w:r>
+    </w:p>
+    <w:p>
+      <w:pPr>
+        <w:pStyle w:val="Heading3"/>
+        <w:numPr>
+          <w:ilvl w:val="2"/>
+          <w:numId w:val="1"/>
+        </w:numPr>
+      </w:pPr>
+      <w:bookmarkStart w:id="15" w:name="_Toc484089163"/>
+      <w:r>
+        <w:t>Error Comparison</w:t>
+      </w:r>
+      <w:bookmarkEnd w:id="15"/>
+    </w:p>
+    <w:p>
+      <w:pPr>
+        <w:rPr>
+          <w:sz w:val="2"/>
+        </w:rPr>
+      </w:pPr>
+    </w:p>
+    <w:p>
+      <w:r>
+        <w:t xml:space="preserve">The difference in discretization order also causes the error </w:t>
+      </w:r>
+      <w:r>
+        <w:t xml:space="preserve">of each method to behave differently. </w:t>
+      </w:r>
+      <w:r>
+        <w:t xml:space="preserve">Figure 7 shows that the Crank-Nicolson method has a higher convergence rate than the fully implicit method. </w:t>
+      </w:r>
+      <w:r>
+        <w:t xml:space="preserve">The rate of convergence is characterized by the exponents of the power law relations for each method. </w:t>
+      </w:r>
+      <w:r>
+        <w:t xml:space="preserve">The fully implicit method has an exponent of 0.9456, and the Crank-Nicolson method has an exponent of </w:t>
+      </w:r>
+      <w:r>
+        <w:t xml:space="preserve">2.285, reflecting the order of each method. </w:t>
+      </w:r>
+      <w:r>
+        <w:t xml:space="preserve">Since the Crank-Nicolson method uses linear interpolation between time steps, it more accurately models the analytic distribution, and results in lower error. As a result, if an error criteria is specified, fewer time steps would be required to reach the error if the Crank-Nicolson method was used. </w:t>
+      </w:r>
+    </w:p>
+    <w:p>
+      <w:pPr>
+        <w:pStyle w:val="Heading3"/>
+        <w:numPr>
+          <w:ilvl w:val="2"/>
+          <w:numId w:val="1"/>
+        </w:numPr>
+      </w:pPr>
+      <w:bookmarkStart w:id="16" w:name="_Toc484089164"/>
+      <w:r>
+        <w:t>Fully Explicit Discretization</w:t>
+      </w:r>
+      <w:bookmarkEnd w:id="16"/>
+    </w:p>
+    <w:p>
+      <w:pPr>
+        <w:rPr>
+          <w:sz w:val="2"/>
+        </w:rPr>
+      </w:pPr>
+    </w:p>
+    <w:p>
+      <w:r>
+        <w:t xml:space="preserve">The fully explicit solution was investigated to determine the minimum number of time steps required. The explicit solution sets a restriction on time step size since it is </w:t>
+      </w:r>
+      <w:r>
+        <w:t xml:space="preserve">conditionally </w:t>
+      </w:r>
+      <w:r>
+        <w:t>stable.</w:t>
+      </w:r>
+      <w:r>
+        <w:t xml:space="preserve"> </w:t>
+      </w:r>
+      <w:r>
+        <w:t xml:space="preserve">To determine the time </w:t>
+      </w:r>
+      <w:proofErr w:type="gramStart"/>
+      <w:r>
+        <w:t>step</w:t>
+      </w:r>
+      <w:proofErr w:type="gramEnd"/>
+      <w:r>
+        <w:t xml:space="preserve"> size the following r</w:t>
+      </w:r>
+      <w:r>
+        <w:t xml:space="preserve">estriction </w:t>
+      </w:r>
+      <w:r>
+        <w:t>was used:</w:t>
+      </w:r>
+      <w:r>
+        <w:t xml:space="preserve"> </w:t>
+      </w:r>
+    </w:p>
+    <w:p>
+      <w:pPr>
+        <w:rPr>
+          <w:rFonts w:eastAsiaTheme="minorEastAsia"/>
+        </w:rPr>
+      </w:pPr>
+      <m:oMathPara>
+        <m:oMath>
+          <m:r>
+            <w:rPr>
+              <w:rFonts w:ascii="Cambria Math" w:hAnsi="Cambria Math"/>
+            </w:rPr>
+            <m:t>∆t≤</m:t>
+          </m:r>
+          <m:f>
+            <m:fPr>
+              <m:ctrlPr>
+                <w:rPr>
+                  <w:rFonts w:ascii="Cambria Math" w:hAnsi="Cambria Math"/>
+                  <w:i/>
+                </w:rPr>
+              </m:ctrlPr>
+            </m:fPr>
+            <m:num>
+              <m:sSub>
+                <m:sSubPr>
+                  <m:ctrlPr>
+                    <w:rPr>
+                      <w:rFonts w:ascii="Cambria Math" w:hAnsi="Cambria Math"/>
+                      <w:i/>
+                    </w:rPr>
+                  </m:ctrlPr>
+                </m:sSubPr>
+                <m:e>
+                  <m:r>
+                    <w:rPr>
+                      <w:rFonts w:ascii="Cambria Math" w:hAnsi="Cambria Math"/>
+                    </w:rPr>
+                    <m:t>∆t</m:t>
+                  </m:r>
+                </m:e>
+                <m:sub>
+                  <m:r>
+                    <w:rPr>
+                      <w:rFonts w:ascii="Cambria Math" w:hAnsi="Cambria Math"/>
+                    </w:rPr>
+                    <m:t>e</m:t>
+                  </m:r>
+                </m:sub>
+              </m:sSub>
+              <m:sSub>
+                <m:sSubPr>
+                  <m:ctrlPr>
+                    <w:rPr>
+                      <w:rFonts w:ascii="Cambria Math" w:hAnsi="Cambria Math"/>
+                      <w:i/>
+                    </w:rPr>
+                  </m:ctrlPr>
+                </m:sSubPr>
+                <m:e>
+                  <m:r>
+                    <w:rPr>
+                      <w:rFonts w:ascii="Cambria Math" w:hAnsi="Cambria Math"/>
+                    </w:rPr>
+                    <m:t>∆t</m:t>
+                  </m:r>
+                </m:e>
+                <m:sub>
+                  <m:r>
+                    <w:rPr>
+                      <w:rFonts w:ascii="Cambria Math" w:hAnsi="Cambria Math"/>
+                    </w:rPr>
+                    <m:t>w</m:t>
+                  </m:r>
+                </m:sub>
+              </m:sSub>
+            </m:num>
+            <m:den>
+              <m:sSub>
+                <m:sSubPr>
+                  <m:ctrlPr>
+                    <w:rPr>
+                      <w:rFonts w:ascii="Cambria Math" w:hAnsi="Cambria Math"/>
+                      <w:i/>
+                    </w:rPr>
+                  </m:ctrlPr>
+                </m:sSubPr>
+                <m:e>
+                  <m:r>
+                    <w:rPr>
+                      <w:rFonts w:ascii="Cambria Math" w:hAnsi="Cambria Math"/>
+                    </w:rPr>
+                    <m:t>∆t</m:t>
+                  </m:r>
+                </m:e>
+                <m:sub>
+                  <m:r>
+                    <w:rPr>
+                      <w:rFonts w:ascii="Cambria Math" w:hAnsi="Cambria Math"/>
+                    </w:rPr>
+                    <m:t>e</m:t>
+                  </m:r>
+                </m:sub>
+              </m:sSub>
+              <m:r>
+                <w:rPr>
+                  <w:rFonts w:ascii="Cambria Math" w:hAnsi="Cambria Math"/>
+                </w:rPr>
+                <m:t>+</m:t>
+              </m:r>
+              <m:sSub>
+                <m:sSubPr>
+                  <m:ctrlPr>
+                    <w:rPr>
+                      <w:rFonts w:ascii="Cambria Math" w:hAnsi="Cambria Math"/>
+                      <w:i/>
+                    </w:rPr>
+                  </m:ctrlPr>
+                </m:sSubPr>
+                <m:e>
+                  <m:r>
+                    <w:rPr>
+                      <w:rFonts w:ascii="Cambria Math" w:hAnsi="Cambria Math"/>
+                    </w:rPr>
+                    <m:t>∆t</m:t>
+                  </m:r>
+                </m:e>
+                <m:sub>
+                  <m:r>
+                    <w:rPr>
+                      <w:rFonts w:ascii="Cambria Math" w:hAnsi="Cambria Math"/>
+                    </w:rPr>
+                    <m:t>w</m:t>
+                  </m:r>
+                </m:sub>
+              </m:sSub>
+            </m:den>
+          </m:f>
+        </m:oMath>
+      </m:oMathPara>
+    </w:p>
+    <w:p>
+      <w:r>
+        <w:t>Where</w:t>
+      </w:r>
+      <w:r>
+        <w:t xml:space="preserve"> </w:t>
+      </w:r>
+      <m:oMath>
+        <m:sSub>
+          <m:sSubPr>
+            <m:ctrlPr>
+              <w:rPr>
+                <w:rFonts w:ascii="Cambria Math" w:hAnsi="Cambria Math"/>
+                <w:i/>
+              </w:rPr>
+            </m:ctrlPr>
+          </m:sSubPr>
+          <m:e>
+            <m:r>
+              <w:rPr>
+                <w:rFonts w:ascii="Cambria Math" w:hAnsi="Cambria Math"/>
+              </w:rPr>
+              <m:t>∆t</m:t>
+            </m:r>
+          </m:e>
+          <m:sub>
+            <m:r>
+              <w:rPr>
+                <w:rFonts w:ascii="Cambria Math" w:hAnsi="Cambria Math"/>
+              </w:rPr>
+              <m:t>e</m:t>
+            </m:r>
+          </m:sub>
+        </m:sSub>
+      </m:oMath>
+      <w:r>
+        <w:rPr>
+          <w:rFonts w:eastAsiaTheme="minorEastAsia"/>
+        </w:rPr>
+        <w:t xml:space="preserve"> and </w:t>
+      </w:r>
+      <m:oMath>
+        <m:sSub>
+          <m:sSubPr>
+            <m:ctrlPr>
+              <w:rPr>
+                <w:rFonts w:ascii="Cambria Math" w:hAnsi="Cambria Math"/>
+                <w:i/>
+              </w:rPr>
+            </m:ctrlPr>
+          </m:sSubPr>
+          <m:e>
+            <m:r>
+              <w:rPr>
+                <w:rFonts w:ascii="Cambria Math" w:hAnsi="Cambria Math"/>
+              </w:rPr>
+              <m:t>∆t</m:t>
+            </m:r>
+          </m:e>
+          <m:sub>
+            <m:r>
+              <w:rPr>
+                <w:rFonts w:ascii="Cambria Math" w:hAnsi="Cambria Math"/>
+              </w:rPr>
+              <m:t>w</m:t>
+            </m:r>
+          </m:sub>
+        </m:sSub>
+      </m:oMath>
+      <w:r>
+        <w:rPr>
+          <w:rFonts w:eastAsiaTheme="minorEastAsia"/>
+        </w:rPr>
+        <w:t xml:space="preserve"> are, </w:t>
+      </w:r>
+    </w:p>
+    <w:p>
+      <w:pPr>
+        <w:rPr>
+          <w:rFonts w:eastAsiaTheme="minorEastAsia"/>
+        </w:rPr>
+      </w:pPr>
+      <m:oMathPara>
+        <m:oMath>
+          <m:sSub>
+            <m:sSubPr>
+              <m:ctrlPr>
+                <w:rPr>
+                  <w:rFonts w:ascii="Cambria Math" w:hAnsi="Cambria Math"/>
+                  <w:i/>
+                </w:rPr>
+              </m:ctrlPr>
+            </m:sSubPr>
+            <m:e>
+              <m:r>
+                <w:rPr>
+                  <w:rFonts w:ascii="Cambria Math" w:hAnsi="Cambria Math"/>
+                </w:rPr>
+                <m:t>∆t</m:t>
+              </m:r>
+            </m:e>
+            <m:sub>
+              <m:r>
+                <w:rPr>
+                  <w:rFonts w:ascii="Cambria Math" w:hAnsi="Cambria Math"/>
+                </w:rPr>
+                <m:t>e</m:t>
+              </m:r>
+            </m:sub>
+          </m:sSub>
+          <m:r>
+            <w:rPr>
+              <w:rFonts w:ascii="Cambria Math" w:hAnsi="Cambria Math"/>
+            </w:rPr>
+            <m:t>=</m:t>
+          </m:r>
+          <m:sSub>
+            <m:sSubPr>
+              <m:ctrlPr>
+                <w:rPr>
+                  <w:rFonts w:ascii="Cambria Math" w:hAnsi="Cambria Math"/>
+                  <w:i/>
+                </w:rPr>
+              </m:ctrlPr>
+            </m:sSubPr>
+            <m:e>
+              <m:r>
+                <w:rPr>
+                  <w:rFonts w:ascii="Cambria Math" w:hAnsi="Cambria Math"/>
+                </w:rPr>
+                <m:t>∆t</m:t>
+              </m:r>
+            </m:e>
+            <m:sub>
+              <m:r>
+                <w:rPr>
+                  <w:rFonts w:ascii="Cambria Math" w:hAnsi="Cambria Math"/>
+                </w:rPr>
+                <m:t>w</m:t>
+              </m:r>
+            </m:sub>
+          </m:sSub>
+          <m:r>
+            <w:rPr>
+              <w:rFonts w:ascii="Cambria Math" w:hAnsi="Cambria Math"/>
+            </w:rPr>
+            <m:t>=</m:t>
+          </m:r>
+          <m:f>
+            <m:fPr>
+              <m:ctrlPr>
+                <w:rPr>
+                  <w:rFonts w:ascii="Cambria Math" w:hAnsi="Cambria Math"/>
+                  <w:i/>
+                </w:rPr>
+              </m:ctrlPr>
+            </m:fPr>
+            <m:num>
+              <m:sSup>
+                <m:sSupPr>
+                  <m:ctrlPr>
+                    <w:rPr>
+                      <w:rFonts w:ascii="Cambria Math" w:hAnsi="Cambria Math"/>
+                      <w:i/>
+                    </w:rPr>
+                  </m:ctrlPr>
+                </m:sSupPr>
+                <m:e>
+                  <m:r>
+                    <w:rPr>
+                      <w:rFonts w:ascii="Cambria Math" w:hAnsi="Cambria Math"/>
+                    </w:rPr>
+                    <m:t>∆x</m:t>
+                  </m:r>
+                </m:e>
+                <m:sup>
+                  <m:r>
+                    <w:rPr>
+                      <w:rFonts w:ascii="Cambria Math" w:hAnsi="Cambria Math"/>
+                    </w:rPr>
+                    <m:t>2</m:t>
+                  </m:r>
+                </m:sup>
+              </m:sSup>
+            </m:num>
+            <m:den>
+              <m:r>
+                <w:rPr>
+                  <w:rFonts w:ascii="Cambria Math" w:hAnsi="Cambria Math"/>
+                </w:rPr>
+                <m:t>α</m:t>
+              </m:r>
+            </m:den>
+          </m:f>
+        </m:oMath>
+      </m:oMathPara>
+    </w:p>
+    <w:p>
+      <w:pPr>
+        <w:rPr>
+          <w:rFonts w:eastAsiaTheme="minorEastAsia"/>
+        </w:rPr>
+      </w:pPr>
+      <m:oMath>
+        <m:r>
+          <w:rPr>
+            <w:rFonts w:ascii="Cambria Math" w:hAnsi="Cambria Math"/>
+          </w:rPr>
+          <m:t>α</m:t>
+        </m:r>
+      </m:oMath>
+      <w:r>
+        <w:rPr>
+          <w:rFonts w:eastAsiaTheme="minorEastAsia"/>
+        </w:rPr>
+        <w:t xml:space="preserve"> </w:t>
+      </w:r>
+      <w:r>
+        <w:rPr>
+          <w:rFonts w:eastAsiaTheme="minorEastAsia"/>
+        </w:rPr>
+        <w:t xml:space="preserve">can be found in Table 1, </w:t>
+      </w:r>
+      <w:r>
+        <w:rPr>
+          <w:rFonts w:eastAsiaTheme="minorEastAsia"/>
+        </w:rPr>
+        <w:t xml:space="preserve">and </w:t>
+      </w:r>
+      <m:oMath>
+        <m:r>
+          <w:rPr>
+            <w:rFonts w:ascii="Cambria Math" w:hAnsi="Cambria Math"/>
+          </w:rPr>
+          <m:t>∆x</m:t>
+        </m:r>
+      </m:oMath>
+      <w:r>
+        <w:rPr>
+          <w:rFonts w:eastAsiaTheme="minorEastAsia"/>
+        </w:rPr>
+        <w:t xml:space="preserve"> can be found in </w:t>
+      </w:r>
+      <w:r>
+        <w:rPr>
+          <w:rFonts w:eastAsiaTheme="minorEastAsia"/>
+        </w:rPr>
+        <w:t>T</w:t>
+      </w:r>
+      <w:r>
+        <w:rPr>
+          <w:rFonts w:eastAsiaTheme="minorEastAsia"/>
+        </w:rPr>
+        <w:t xml:space="preserve">able 3. </w:t>
+      </w:r>
+      <w:r>
+        <w:rPr>
+          <w:rFonts w:eastAsiaTheme="minorEastAsia"/>
+        </w:rPr>
+        <w:t xml:space="preserve">Using these parameters, the </w:t>
+      </w:r>
+      <w:r>
+        <w:rPr>
+          <w:rFonts w:eastAsiaTheme="minorEastAsia"/>
+        </w:rPr>
+        <w:t>minimum number of time steps required was calculated using</w:t>
+      </w:r>
+      <w:r>
+        <w:rPr>
+          <w:rFonts w:eastAsiaTheme="minorEastAsia"/>
+        </w:rPr>
+        <w:t>,</w:t>
+      </w:r>
+    </w:p>
+    <w:p>
+      <w:pPr>
+        <w:rPr>
+          <w:rFonts w:eastAsiaTheme="minorEastAsia"/>
+        </w:rPr>
+      </w:pPr>
+      <m:oMathPara>
+        <m:oMathParaPr>
+          <m:jc m:val="center"/>
+        </m:oMathParaPr>
+        <m:oMath>
+          <m:r>
+            <w:rPr>
+              <w:rFonts w:ascii="Cambria Math" w:hAnsi="Cambria Math"/>
+            </w:rPr>
+            <m:t>N=</m:t>
+          </m:r>
+          <m:f>
+            <m:fPr>
+              <m:ctrlPr>
+                <w:rPr>
+                  <w:rFonts w:ascii="Cambria Math" w:hAnsi="Cambria Math"/>
+                  <w:i/>
+                </w:rPr>
+              </m:ctrlPr>
+            </m:fPr>
+            <m:num>
+              <m:sSup>
+                <m:sSupPr>
+                  <m:ctrlPr>
+                    <w:rPr>
+                      <w:rFonts w:ascii="Cambria Math" w:hAnsi="Cambria Math"/>
+                      <w:i/>
+                    </w:rPr>
+                  </m:ctrlPr>
+                </m:sSupPr>
+                <m:e>
+                  <m:sSub>
+                    <m:sSubPr>
+                      <m:ctrlPr>
+                        <w:rPr>
+                          <w:rFonts w:ascii="Cambria Math" w:hAnsi="Cambria Math"/>
+                          <w:i/>
+                        </w:rPr>
+                      </m:ctrlPr>
+                    </m:sSubPr>
+                    <m:e>
+                      <m:r>
+                        <w:rPr>
+                          <w:rFonts w:ascii="Cambria Math" w:hAnsi="Cambria Math"/>
+                        </w:rPr>
+                        <m:t>t</m:t>
+                      </m:r>
+                    </m:e>
+                    <m:sub>
+                      <m:r>
+                        <w:rPr>
+                          <w:rFonts w:ascii="Cambria Math" w:hAnsi="Cambria Math"/>
+                        </w:rPr>
+                        <m:t>2</m:t>
+                      </m:r>
+                    </m:sub>
+                  </m:sSub>
+                </m:e>
+                <m:sup>
+                  <m:r>
+                    <w:rPr>
+                      <w:rFonts w:ascii="Cambria Math" w:hAnsi="Cambria Math"/>
+                    </w:rPr>
+                    <m:t>*</m:t>
+                  </m:r>
+                </m:sup>
+              </m:sSup>
+              <m:r>
+                <w:rPr>
+                  <w:rFonts w:ascii="Cambria Math" w:hAnsi="Cambria Math"/>
+                </w:rPr>
+                <m:t>-</m:t>
+              </m:r>
+              <m:sSup>
+                <m:sSupPr>
+                  <m:ctrlPr>
+                    <w:rPr>
+                      <w:rFonts w:ascii="Cambria Math" w:hAnsi="Cambria Math"/>
+                      <w:i/>
+                    </w:rPr>
+                  </m:ctrlPr>
+                </m:sSupPr>
+                <m:e>
+                  <m:sSub>
+                    <m:sSubPr>
+                      <m:ctrlPr>
+                        <w:rPr>
+                          <w:rFonts w:ascii="Cambria Math" w:hAnsi="Cambria Math"/>
+                          <w:i/>
+                        </w:rPr>
+                      </m:ctrlPr>
+                    </m:sSubPr>
+                    <m:e>
+                      <m:r>
+                        <w:rPr>
+                          <w:rFonts w:ascii="Cambria Math" w:hAnsi="Cambria Math"/>
+                        </w:rPr>
+                        <m:t>t</m:t>
+                      </m:r>
+                    </m:e>
+                    <m:sub>
+                      <m:r>
+                        <w:rPr>
+                          <w:rFonts w:ascii="Cambria Math" w:hAnsi="Cambria Math"/>
+                        </w:rPr>
+                        <m:t>1</m:t>
+                      </m:r>
+                    </m:sub>
+                  </m:sSub>
+                </m:e>
+                <m:sup>
+                  <m:r>
+                    <w:rPr>
+                      <w:rFonts w:ascii="Cambria Math" w:hAnsi="Cambria Math"/>
+                    </w:rPr>
+                    <m:t>*</m:t>
+                  </m:r>
+                </m:sup>
+              </m:sSup>
+            </m:num>
+            <m:den>
+              <m:r>
+                <w:rPr>
+                  <w:rFonts w:ascii="Cambria Math" w:hAnsi="Cambria Math"/>
+                </w:rPr>
+                <m:t>∆t</m:t>
+              </m:r>
+            </m:den>
+          </m:f>
+        </m:oMath>
+      </m:oMathPara>
+    </w:p>
+    <w:p>
+      <w:r>
+        <w:rPr>
+          <w:rFonts w:eastAsiaTheme="minorEastAsia"/>
+        </w:rPr>
+        <w:t xml:space="preserve">The resulting time step size was found to be </w:t>
+      </w:r>
+      <m:oMath>
+        <m:r>
+          <w:rPr>
+            <w:rFonts w:ascii="Cambria Math" w:hAnsi="Cambria Math"/>
+          </w:rPr>
+          <m:t>∆t=0.00003125</m:t>
+        </m:r>
+      </m:oMath>
+      <w:r>
+        <w:rPr>
+          <w:rFonts w:eastAsiaTheme="minorEastAsia"/>
+        </w:rPr>
+        <w:t xml:space="preserve">, giving a minimum number of time steps of </w:t>
+      </w:r>
+      <m:oMath>
+        <m:r>
+          <w:rPr>
+            <w:rFonts w:ascii="Cambria Math" w:eastAsiaTheme="minorEastAsia" w:hAnsi="Cambria Math"/>
+          </w:rPr>
+          <m:t>N=89910.4 ≈90000</m:t>
+        </m:r>
+      </m:oMath>
+      <w:r>
+        <w:rPr>
+          <w:rFonts w:eastAsiaTheme="minorEastAsia"/>
+        </w:rPr>
+        <w:t xml:space="preserve">. This illustrates the tight restriction required to </w:t>
+      </w:r>
+      <w:r>
+        <w:rPr>
+          <w:rFonts w:eastAsiaTheme="minorEastAsia"/>
+        </w:rPr>
+        <w:t xml:space="preserve">implement an explicit solution as the method is </w:t>
+      </w:r>
+      <w:r>
+        <w:rPr>
+          <w:rFonts w:eastAsiaTheme="minorEastAsia"/>
+        </w:rPr>
+        <w:t xml:space="preserve">only stable for very </w:t>
+      </w:r>
+      <w:proofErr w:type="gramStart"/>
+      <w:r>
+        <w:rPr>
+          <w:rFonts w:eastAsiaTheme="minorEastAsia"/>
+        </w:rPr>
+        <w:t>small time</w:t>
+      </w:r>
+      <w:proofErr w:type="gramEnd"/>
+      <w:r>
+        <w:rPr>
+          <w:rFonts w:eastAsiaTheme="minorEastAsia"/>
+        </w:rPr>
+        <w:t xml:space="preserve"> step sizes.</w:t>
+      </w:r>
+    </w:p>
+    <w:p>
+      <w:pPr>
+        <w:pStyle w:val="Caption"/>
+        <w:keepNext/>
+        <w:jc w:val="center"/>
+      </w:pPr>
+      <w:r>
+        <w:lastRenderedPageBreak/>
+        <w:t xml:space="preserve">Table </w:t>
+      </w:r>
+      <w:fldSimple w:instr=" SEQ Table \* ARABIC ">
+        <w:r>
+          <w:rPr>
+            <w:noProof/>
+          </w:rPr>
+          <w:t>4</w:t>
+        </w:r>
+      </w:fldSimple>
+      <w:r>
+        <w:t>: Summary of results for both fully implicit, and Crank-Nicolson discretization schemes</w:t>
+      </w:r>
+    </w:p>
+    <w:p>
+      <w:r>
+        <w:rPr>
+          <w:noProof/>
+        </w:rPr>
+        <w:drawing>
+          <wp:inline distT="0" distB="0" distL="0" distR="0">
+            <wp:extent cx="6050280" cy="2880773"/>
+            <wp:effectExtent l="0" t="0" r="7620" b="0"/>
+            <wp:docPr id="5" name="Picture 5"/>
+            <wp:cNvGraphicFramePr>
+              <a:graphicFrameLocks xmlns:a="http://schemas.openxmlformats.org/drawingml/2006/main" noChangeAspect="1"/>
+            </wp:cNvGraphicFramePr>
+            <a:graphic xmlns:a="http://schemas.openxmlformats.org/drawingml/2006/main">
+              <a:graphicData uri="http://schemas.openxmlformats.org/drawingml/2006/picture">
+                <pic:pic xmlns:pic="http://schemas.openxmlformats.org/drawingml/2006/picture">
+                  <pic:nvPicPr>
+                    <pic:cNvPr id="0" name="Picture 3"/>
+                    <pic:cNvPicPr>
+                      <a:picLocks noChangeAspect="1" noChangeArrowheads="1"/>
+                    </pic:cNvPicPr>
+                  </pic:nvPicPr>
+                  <pic:blipFill>
+                    <a:blip r:embed="rId13">
+                      <a:extLst>
+                        <a:ext uri="{28A0092B-C50C-407E-A947-70E740481C1C}">
+                          <a14:useLocalDpi xmlns:a14="http://schemas.microsoft.com/office/drawing/2010/main" val="0"/>
+                        </a:ext>
+                      </a:extLst>
+                    </a:blip>
+                    <a:srcRect/>
+                    <a:stretch>
+                      <a:fillRect/>
+                    </a:stretch>
+                  </pic:blipFill>
+                  <pic:spPr bwMode="auto">
+                    <a:xfrm>
+                      <a:off x="0" y="0"/>
+                      <a:ext cx="6070212" cy="2890263"/>
+                    </a:xfrm>
+                    <a:prstGeom prst="rect">
+                      <a:avLst/>
+                    </a:prstGeom>
+                    <a:noFill/>
+                    <a:ln>
+                      <a:noFill/>
+                    </a:ln>
+                  </pic:spPr>
+                </pic:pic>
+              </a:graphicData>
+            </a:graphic>
+          </wp:inline>
+        </w:drawing>
+      </w:r>
+    </w:p>
+    <w:p/>
+    <w:p>
+      <w:pPr>
+        <w:keepNext/>
+      </w:pPr>
+      <w:r>
+        <w:rPr>
+          <w:noProof/>
+        </w:rPr>
+        <w:lastRenderedPageBreak/>
+        <w:drawing>
+          <wp:inline distT="0" distB="0" distL="0" distR="0">
+            <wp:extent cx="5943600" cy="5943600"/>
+            <wp:effectExtent l="0" t="0" r="0" b="0"/>
+            <wp:docPr id="6" name="Picture 6" descr="C:\Users\Alex\AppData\Local\Microsoft\Windows\INetCache\Content.Word\composite_plot_imp.png"/>
+            <wp:cNvGraphicFramePr>
+              <a:graphicFrameLocks xmlns:a="http://schemas.openxmlformats.org/drawingml/2006/main" noChangeAspect="1"/>
+            </wp:cNvGraphicFramePr>
+            <a:graphic xmlns:a="http://schemas.openxmlformats.org/drawingml/2006/main">
+              <a:graphicData uri="http://schemas.openxmlformats.org/drawingml/2006/picture">
+                <pic:pic xmlns:pic="http://schemas.openxmlformats.org/drawingml/2006/picture">
+                  <pic:nvPicPr>
+                    <pic:cNvPr id="0" name="Picture 4" descr="C:\Users\Alex\AppData\Local\Microsoft\Windows\INetCache\Content.Word\composite_plot_imp.png"/>
+                    <pic:cNvPicPr>
+                      <a:picLocks noChangeAspect="1" noChangeArrowheads="1"/>
+                    </pic:cNvPicPr>
+                  </pic:nvPicPr>
+                  <pic:blipFill>
+                    <a:blip r:embed="rId14">
+                      <a:extLst>
+                        <a:ext uri="{28A0092B-C50C-407E-A947-70E740481C1C}">
+                          <a14:useLocalDpi xmlns:a14="http://schemas.microsoft.com/office/drawing/2010/main" val="0"/>
+                        </a:ext>
+                      </a:extLst>
+                    </a:blip>
+                    <a:srcRect/>
+                    <a:stretch>
+                      <a:fillRect/>
+                    </a:stretch>
+                  </pic:blipFill>
+                  <pic:spPr bwMode="auto">
+                    <a:xfrm>
+                      <a:off x="0" y="0"/>
+                      <a:ext cx="5943600" cy="5943600"/>
+                    </a:xfrm>
+                    <a:prstGeom prst="rect">
+                      <a:avLst/>
+                    </a:prstGeom>
+                    <a:noFill/>
+                    <a:ln>
+                      <a:noFill/>
+                    </a:ln>
+                  </pic:spPr>
+                </pic:pic>
+              </a:graphicData>
+            </a:graphic>
+          </wp:inline>
+        </w:drawing>
+      </w:r>
+    </w:p>
+    <w:p>
+      <w:pPr>
+        <w:pStyle w:val="Caption"/>
+        <w:jc w:val="center"/>
+      </w:pPr>
+      <w:r>
+        <w:t xml:space="preserve">Figure </w:t>
+      </w:r>
+      <w:fldSimple w:instr=" SEQ Figure \* ARABIC ">
+        <w:r>
+          <w:rPr>
+            <w:noProof/>
+          </w:rPr>
+          <w:t>4</w:t>
+        </w:r>
+      </w:fldSimple>
+      <w:r>
+        <w:t>: Composite plot of the</w:t>
+      </w:r>
+      <w:r>
+        <w:t xml:space="preserve"> Fully Implicit</w:t>
+      </w:r>
+      <w:r>
+        <w:t xml:space="preserve"> final time step distribution for each number of time steps used. Analytic solution at each point is shown using a line.</w:t>
+      </w:r>
+    </w:p>
+    <w:p/>
+    <w:p/>
+    <w:p/>
+    <w:p/>
+    <w:p/>
+    <w:p/>
+    <w:p>
+      <w:pPr>
+        <w:keepNext/>
+      </w:pPr>
+      <w:r>
+        <w:rPr>
+          <w:noProof/>
+        </w:rPr>
+        <w:lastRenderedPageBreak/>
+        <w:drawing>
+          <wp:inline distT="0" distB="0" distL="0" distR="0">
+            <wp:extent cx="5943600" cy="5943600"/>
+            <wp:effectExtent l="0" t="0" r="0" b="0"/>
+            <wp:docPr id="7" name="Picture 7" descr="C:\Users\Alex\AppData\Local\Microsoft\Windows\INetCache\Content.Word\composite_plot_CN.PNG"/>
+            <wp:cNvGraphicFramePr>
+              <a:graphicFrameLocks xmlns:a="http://schemas.openxmlformats.org/drawingml/2006/main" noChangeAspect="1"/>
+            </wp:cNvGraphicFramePr>
+            <a:graphic xmlns:a="http://schemas.openxmlformats.org/drawingml/2006/main">
+              <a:graphicData uri="http://schemas.openxmlformats.org/drawingml/2006/picture">
+                <pic:pic xmlns:pic="http://schemas.openxmlformats.org/drawingml/2006/picture">
+                  <pic:nvPicPr>
+                    <pic:cNvPr id="0" name="Picture 6" descr="C:\Users\Alex\AppData\Local\Microsoft\Windows\INetCache\Content.Word\composite_plot_CN.PNG"/>
+                    <pic:cNvPicPr>
+                      <a:picLocks noChangeAspect="1" noChangeArrowheads="1"/>
+                    </pic:cNvPicPr>
+                  </pic:nvPicPr>
+                  <pic:blipFill>
+                    <a:blip r:embed="rId15">
+                      <a:extLst>
+                        <a:ext uri="{28A0092B-C50C-407E-A947-70E740481C1C}">
+                          <a14:useLocalDpi xmlns:a14="http://schemas.microsoft.com/office/drawing/2010/main" val="0"/>
+                        </a:ext>
+                      </a:extLst>
+                    </a:blip>
+                    <a:srcRect/>
+                    <a:stretch>
+                      <a:fillRect/>
+                    </a:stretch>
+                  </pic:blipFill>
+                  <pic:spPr bwMode="auto">
+                    <a:xfrm>
+                      <a:off x="0" y="0"/>
+                      <a:ext cx="5943600" cy="5943600"/>
+                    </a:xfrm>
+                    <a:prstGeom prst="rect">
+                      <a:avLst/>
+                    </a:prstGeom>
+                    <a:noFill/>
+                    <a:ln>
+                      <a:noFill/>
+                    </a:ln>
+                  </pic:spPr>
+                </pic:pic>
+              </a:graphicData>
+            </a:graphic>
+          </wp:inline>
+        </w:drawing>
+      </w:r>
+    </w:p>
+    <w:p>
+      <w:pPr>
+        <w:pStyle w:val="Caption"/>
+        <w:jc w:val="center"/>
+      </w:pPr>
+      <w:r>
+        <w:t xml:space="preserve">Figure </w:t>
+      </w:r>
+      <w:fldSimple w:instr=" SEQ Figure \* ARABIC ">
+        <w:r>
+          <w:rPr>
+            <w:noProof/>
+          </w:rPr>
+          <w:t>5</w:t>
+        </w:r>
+      </w:fldSimple>
+      <w:r>
+        <w:t>: Composite plot of the Crank-Nicolson</w:t>
+      </w:r>
+      <w:r>
+        <w:t xml:space="preserve"> final time step distribution for each number of time steps used. Analytic solution at each point is shown using a line.</w:t>
+      </w:r>
+    </w:p>
+    <w:p/>
+    <w:p/>
+    <w:p/>
+    <w:p/>
+    <w:p/>
+    <w:p>
+      <w:pPr>
+        <w:keepNext/>
+        <w:jc w:val="center"/>
+      </w:pPr>
+      <w:r>
+        <w:rPr>
+          <w:noProof/>
+        </w:rPr>
+        <w:lastRenderedPageBreak/>
+        <w:drawing>
+          <wp:inline distT="0" distB="0" distL="0" distR="0">
+            <wp:extent cx="5692140" cy="3553398"/>
+            <wp:effectExtent l="0" t="0" r="3810" b="9525"/>
+            <wp:docPr id="8" name="Picture 8"/>
+            <wp:cNvGraphicFramePr>
+              <a:graphicFrameLocks xmlns:a="http://schemas.openxmlformats.org/drawingml/2006/main" noChangeAspect="1"/>
+            </wp:cNvGraphicFramePr>
+            <a:graphic xmlns:a="http://schemas.openxmlformats.org/drawingml/2006/main">
+              <a:graphicData uri="http://schemas.openxmlformats.org/drawingml/2006/picture">
+                <pic:pic xmlns:pic="http://schemas.openxmlformats.org/drawingml/2006/picture">
+                  <pic:nvPicPr>
+                    <pic:cNvPr id="0" name="Picture 8"/>
+                    <pic:cNvPicPr>
+                      <a:picLocks noChangeAspect="1" noChangeArrowheads="1"/>
+                    </pic:cNvPicPr>
+                  </pic:nvPicPr>
+                  <pic:blipFill>
+                    <a:blip r:embed="rId16">
+                      <a:extLst>
+                        <a:ext uri="{28A0092B-C50C-407E-A947-70E740481C1C}">
+                          <a14:useLocalDpi xmlns:a14="http://schemas.microsoft.com/office/drawing/2010/main" val="0"/>
+                        </a:ext>
+                      </a:extLst>
+                    </a:blip>
+                    <a:srcRect/>
+                    <a:stretch>
+                      <a:fillRect/>
+                    </a:stretch>
+                  </pic:blipFill>
+                  <pic:spPr bwMode="auto">
+                    <a:xfrm>
+                      <a:off x="0" y="0"/>
+                      <a:ext cx="5701686" cy="3559357"/>
+                    </a:xfrm>
+                    <a:prstGeom prst="rect">
+                      <a:avLst/>
+                    </a:prstGeom>
+                    <a:noFill/>
+                    <a:ln>
+                      <a:noFill/>
+                    </a:ln>
+                  </pic:spPr>
+                </pic:pic>
+              </a:graphicData>
+            </a:graphic>
+          </wp:inline>
+        </w:drawing>
+      </w:r>
+    </w:p>
+    <w:p>
+      <w:pPr>
+        <w:pStyle w:val="Caption"/>
+        <w:jc w:val="center"/>
+      </w:pPr>
+      <w:r>
+        <w:t xml:space="preserve">Figure </w:t>
+      </w:r>
+      <w:fldSimple w:instr=" SEQ Figure \* ARABIC ">
+        <w:r>
+          <w:rPr>
+            <w:noProof/>
+          </w:rPr>
+          <w:t>6</w:t>
+        </w:r>
+      </w:fldSimple>
+      <w:r>
+        <w:t>: Center temperatures of the final distributions for each time step size. Fully implicit in blue, Crank-Nicolson in orange, and Analytic along the black line.</w:t>
+      </w:r>
+    </w:p>
+    <w:p/>
+    <w:p>
+      <w:pPr>
+        <w:keepNext/>
+        <w:jc w:val="center"/>
+      </w:pPr>
+      <w:r>
+        <w:rPr>
+          <w:noProof/>
+        </w:rPr>
+        <w:drawing>
+          <wp:inline distT="0" distB="0" distL="0" distR="0">
+            <wp:extent cx="5699760" cy="3474720"/>
+            <wp:effectExtent l="0" t="0" r="0" b="0"/>
+            <wp:docPr id="9" name="Picture 9"/>
+            <wp:cNvGraphicFramePr>
+              <a:graphicFrameLocks xmlns:a="http://schemas.openxmlformats.org/drawingml/2006/main" noChangeAspect="1"/>
+            </wp:cNvGraphicFramePr>
+            <a:graphic xmlns:a="http://schemas.openxmlformats.org/drawingml/2006/main">
+              <a:graphicData uri="http://schemas.openxmlformats.org/drawingml/2006/picture">
+                <pic:pic xmlns:pic="http://schemas.openxmlformats.org/drawingml/2006/picture">
+                  <pic:nvPicPr>
+                    <pic:cNvPr id="0" name="Picture 9"/>
+                    <pic:cNvPicPr>
+                      <a:picLocks noChangeAspect="1" noChangeArrowheads="1"/>
+                    </pic:cNvPicPr>
+                  </pic:nvPicPr>
+                  <pic:blipFill>
+                    <a:blip r:embed="rId17">
+                      <a:extLst>
+                        <a:ext uri="{28A0092B-C50C-407E-A947-70E740481C1C}">
+                          <a14:useLocalDpi xmlns:a14="http://schemas.microsoft.com/office/drawing/2010/main" val="0"/>
+                        </a:ext>
+                      </a:extLst>
+                    </a:blip>
+                    <a:srcRect/>
+                    <a:stretch>
+                      <a:fillRect/>
+                    </a:stretch>
+                  </pic:blipFill>
+                  <pic:spPr bwMode="auto">
+                    <a:xfrm>
+                      <a:off x="0" y="0"/>
+                      <a:ext cx="5718253" cy="3485994"/>
+                    </a:xfrm>
+                    <a:prstGeom prst="rect">
+                      <a:avLst/>
+                    </a:prstGeom>
+                    <a:noFill/>
+                    <a:ln>
+                      <a:noFill/>
+                    </a:ln>
+                  </pic:spPr>
+                </pic:pic>
+              </a:graphicData>
+            </a:graphic>
+          </wp:inline>
+        </w:drawing>
+      </w:r>
+    </w:p>
+    <w:p>
+      <w:pPr>
+        <w:pStyle w:val="Caption"/>
+        <w:jc w:val="center"/>
+      </w:pPr>
+      <w:r>
+        <w:t xml:space="preserve">Figure </w:t>
+      </w:r>
+      <w:fldSimple w:instr=" SEQ Figure \* ARABIC ">
+        <w:r>
+          <w:rPr>
+            <w:noProof/>
+          </w:rPr>
+          <w:t>7</w:t>
+        </w:r>
+      </w:fldSimple>
+      <w:r>
+        <w:t>: Error distributions for fully implicit and Crank-Nicolson methods plotted on a log-log scale against the time step size. Power law fits were created for each distribution and are shown next to the lines.</w:t>
+      </w:r>
+    </w:p>
+    <w:p>
+      <w:pPr>
+        <w:pStyle w:val="Heading1"/>
+        <w:numPr>
+          <w:ilvl w:val="0"/>
+          <w:numId w:val="1"/>
+        </w:numPr>
+      </w:pPr>
+      <w:bookmarkStart w:id="17" w:name="_Toc484089165"/>
+      <w:r>
+        <w:lastRenderedPageBreak/>
+        <w:t>Appendix 1: Updated Code</w:t>
+      </w:r>
+      <w:bookmarkEnd w:id="17"/>
+    </w:p>
+    <w:p>
+      <w:pPr>
+        <w:rPr>
+          <w:sz w:val="2"/>
+        </w:rPr>
+      </w:pPr>
+    </w:p>
+    <w:p>
+      <w:r>
+        <w:t xml:space="preserve">See the pages attached for each updated subroutine. </w:t>
+      </w:r>
     </w:p>
     <w:sectPr>
-      <w:headerReference w:type="default" r:id="rId13"/>
-      <w:footerReference w:type="default" r:id="rId14"/>
+      <w:headerReference w:type="default" r:id="rId18"/>
+      <w:footerReference w:type="default" r:id="rId19"/>
       <w:pgSz w:w="12240" w:h="15840"/>
       <w:pgMar w:top="1440" w:right="1440" w:bottom="1440" w:left="1440" w:header="708" w:footer="708" w:gutter="0"/>
       <w:cols w:space="708"/>
@@ -6350,7 +8310,7 @@
           <w:rPr>
             <w:noProof/>
           </w:rPr>
-          <w:t>8</w:t>
+          <w:t>14</w:t>
         </w:r>
         <w:r>
           <w:rPr>
@@ -6411,7 +8371,25 @@
         <w:sz w:val="20"/>
         <w:lang w:val="fr-FR"/>
       </w:rPr>
-      <w:t>MME 9710 Assignment 2</w:t>
+      <w:t xml:space="preserve">MME 9710 </w:t>
+    </w:r>
+    <w:proofErr w:type="spellStart"/>
+    <w:r>
+      <w:rPr>
+        <w:b/>
+        <w:sz w:val="20"/>
+        <w:lang w:val="fr-FR"/>
+      </w:rPr>
+      <w:t>Assignment</w:t>
+    </w:r>
+    <w:proofErr w:type="spellEnd"/>
+    <w:r>
+      <w:rPr>
+        <w:b/>
+        <w:sz w:val="20"/>
+        <w:lang w:val="fr-FR"/>
+      </w:rPr>
+      <w:t xml:space="preserve"> 2</w:t>
     </w:r>
     <w:r>
       <w:rPr>
@@ -8816,527 +10794,6 @@
 </cs:chartStyle>
 </file>
 
-<file path=word/glossary/document.xml><?xml version="1.0" encoding="utf-8"?>
-<w:glossaryDocument xmlns:wpc="http://schemas.microsoft.com/office/word/2010/wordprocessingCanvas" xmlns:cx="http://schemas.microsoft.com/office/drawing/2014/chartex" xmlns:cx1="http://schemas.microsoft.com/office/drawing/2015/9/8/chartex" xmlns:cx2="http://schemas.microsoft.com/office/drawing/2015/10/21/chartex" xmlns:cx3="http://schemas.microsoft.com/office/drawing/2016/5/9/chartex" xmlns:cx4="http://schemas.microsoft.com/office/drawing/2016/5/10/chartex" xmlns:cx5="http://schemas.microsoft.com/office/drawing/2016/5/11/chartex" xmlns:cx6="http://schemas.microsoft.com/office/drawing/2016/5/12/chartex" xmlns:cx7="http://schemas.microsoft.com/office/drawing/2016/5/13/chartex" xmlns:cx8="http://schemas.microsoft.com/office/drawing/2016/5/14/chartex" xmlns:mc="http://schemas.openxmlformats.org/markup-compatibility/2006" xmlns:aink="http://schemas.microsoft.com/office/drawing/2016/ink" xmlns:o="urn:schemas-microsoft-com:office:office" xmlns:r="http://schemas.openxmlformats.org/officeDocument/2006/relationships" xmlns:m="http://schemas.openxmlformats.org/officeDocument/2006/math" xmlns:v="urn:schemas-microsoft-com:vml" xmlns:wp14="http://schemas.microsoft.com/office/word/2010/wordprocessingDrawing" xmlns:wp="http://schemas.openxmlformats.org/drawingml/2006/wordprocessingDrawing" xmlns:w10="urn:schemas-microsoft-com:office:word" xmlns:w="http://schemas.openxmlformats.org/wordprocessingml/2006/main" xmlns:w14="http://schemas.microsoft.com/office/word/2010/wordml" xmlns:w15="http://schemas.microsoft.com/office/word/2012/wordml" xmlns:w16se="http://schemas.microsoft.com/office/word/2015/wordml/symex" xmlns:wpg="http://schemas.microsoft.com/office/word/2010/wordprocessingGroup" xmlns:wpi="http://schemas.microsoft.com/office/word/2010/wordprocessingInk" xmlns:wne="http://schemas.microsoft.com/office/word/2006/wordml" xmlns:wps="http://schemas.microsoft.com/office/word/2010/wordprocessingShape" mc:Ignorable="w14 w15 w16se wp14"/>
-</file>
-
-<file path=word/glossary/fontTable.xml><?xml version="1.0" encoding="utf-8"?>
-<w:fonts xmlns:mc="http://schemas.openxmlformats.org/markup-compatibility/2006" xmlns:r="http://schemas.openxmlformats.org/officeDocument/2006/relationships" xmlns:w="http://schemas.openxmlformats.org/wordprocessingml/2006/main" xmlns:w14="http://schemas.microsoft.com/office/word/2010/wordml" xmlns:w15="http://schemas.microsoft.com/office/word/2012/wordml" xmlns:w16se="http://schemas.microsoft.com/office/word/2015/wordml/symex" mc:Ignorable="w14 w15 w16se">
-  <w:font w:name="Times New Roman">
-    <w:panose1 w:val="02020603050405020304"/>
-    <w:charset w:val="00"/>
-    <w:family w:val="roman"/>
-    <w:pitch w:val="variable"/>
-    <w:sig w:usb0="E0002EFF" w:usb1="C000785B" w:usb2="00000009" w:usb3="00000000" w:csb0="000001FF" w:csb1="00000000"/>
-  </w:font>
-  <w:font w:name="Calibri">
-    <w:panose1 w:val="020F0502020204030204"/>
-    <w:charset w:val="00"/>
-    <w:family w:val="swiss"/>
-    <w:pitch w:val="variable"/>
-    <w:sig w:usb0="E0002AFF" w:usb1="C000247B" w:usb2="00000009" w:usb3="00000000" w:csb0="000001FF" w:csb1="00000000"/>
-  </w:font>
-  <w:font w:name="Calibri Light">
-    <w:panose1 w:val="020F0302020204030204"/>
-    <w:charset w:val="00"/>
-    <w:family w:val="swiss"/>
-    <w:pitch w:val="variable"/>
-    <w:sig w:usb0="E0002AFF" w:usb1="C000247B" w:usb2="00000009" w:usb3="00000000" w:csb0="000001FF" w:csb1="00000000"/>
-  </w:font>
-  <w:font w:name="Cambria Math">
-    <w:panose1 w:val="02040503050406030204"/>
-    <w:charset w:val="00"/>
-    <w:family w:val="roman"/>
-    <w:pitch w:val="variable"/>
-    <w:sig w:usb0="E00002FF" w:usb1="420024FF" w:usb2="00000000" w:usb3="00000000" w:csb0="0000019F" w:csb1="00000000"/>
-  </w:font>
-</w:fonts>
-</file>
-
-<file path=word/glossary/settings.xml><?xml version="1.0" encoding="utf-8"?>
-<w:settings xmlns:mc="http://schemas.openxmlformats.org/markup-compatibility/2006" xmlns:o="urn:schemas-microsoft-com:office:office" xmlns:r="http://schemas.openxmlformats.org/officeDocument/2006/relationships" xmlns:m="http://schemas.openxmlformats.org/officeDocument/2006/math" xmlns:v="urn:schemas-microsoft-com:vml" xmlns:w10="urn:schemas-microsoft-com:office:word" xmlns:w="http://schemas.openxmlformats.org/wordprocessingml/2006/main" xmlns:w14="http://schemas.microsoft.com/office/word/2010/wordml" xmlns:w15="http://schemas.microsoft.com/office/word/2012/wordml" xmlns:w16se="http://schemas.microsoft.com/office/word/2015/wordml/symex" xmlns:sl="http://schemas.openxmlformats.org/schemaLibrary/2006/main" mc:Ignorable="w14 w15 w16se">
-  <w:view w:val="normal"/>
-  <w:defaultTabStop w:val="720"/>
-  <w:characterSpacingControl w:val="doNotCompress"/>
-  <w:compat>
-    <w:useFELayout/>
-    <w:compatSetting w:name="compatibilityMode" w:uri="http://schemas.microsoft.com/office/word" w:val="15"/>
-    <w:compatSetting w:name="overrideTableStyleFontSizeAndJustification" w:uri="http://schemas.microsoft.com/office/word" w:val="1"/>
-    <w:compatSetting w:name="enableOpenTypeFeatures" w:uri="http://schemas.microsoft.com/office/word" w:val="1"/>
-    <w:compatSetting w:name="doNotFlipMirrorIndents" w:uri="http://schemas.microsoft.com/office/word" w:val="1"/>
-    <w:compatSetting w:name="differentiateMultirowTableHeaders" w:uri="http://schemas.microsoft.com/office/word" w:val="1"/>
-  </w:compat>
-  <w:rsids>
-    <w:rsidRoot w:val="002B6D44"/>
-    <w:rsid w:val="002B6D44"/>
-    <w:rsid w:val="00926E58"/>
-    <w:rsid w:val="00E637C6"/>
-  </w:rsids>
-  <m:mathPr>
-    <m:mathFont m:val="Cambria Math"/>
-    <m:brkBin m:val="before"/>
-    <m:brkBinSub m:val="--"/>
-    <m:smallFrac m:val="0"/>
-    <m:dispDef/>
-    <m:lMargin m:val="0"/>
-    <m:rMargin m:val="0"/>
-    <m:defJc m:val="centerGroup"/>
-    <m:wrapIndent m:val="1440"/>
-    <m:intLim m:val="subSup"/>
-    <m:naryLim m:val="undOvr"/>
-  </m:mathPr>
-  <w:themeFontLang w:val="en-CA"/>
-  <w:clrSchemeMapping w:bg1="light1" w:t1="dark1" w:bg2="light2" w:t2="dark2" w:accent1="accent1" w:accent2="accent2" w:accent3="accent3" w:accent4="accent4" w:accent5="accent5" w:accent6="accent6" w:hyperlink="hyperlink" w:followedHyperlink="followedHyperlink"/>
-  <w:decimalSymbol w:val="."/>
-  <w:listSeparator w:val=","/>
-  <w15:chartTrackingRefBased/>
-</w:settings>
-</file>
-
-<file path=word/glossary/styles.xml><?xml version="1.0" encoding="utf-8"?>
-<w:styles xmlns:mc="http://schemas.openxmlformats.org/markup-compatibility/2006" xmlns:r="http://schemas.openxmlformats.org/officeDocument/2006/relationships" xmlns:w="http://schemas.openxmlformats.org/wordprocessingml/2006/main" xmlns:w14="http://schemas.microsoft.com/office/word/2010/wordml" xmlns:w15="http://schemas.microsoft.com/office/word/2012/wordml" xmlns:w16se="http://schemas.microsoft.com/office/word/2015/wordml/symex" mc:Ignorable="w14 w15 w16se">
-  <w:docDefaults>
-    <w:rPrDefault>
-      <w:rPr>
-        <w:rFonts w:asciiTheme="minorHAnsi" w:eastAsiaTheme="minorEastAsia" w:hAnsiTheme="minorHAnsi" w:cstheme="minorBidi"/>
-        <w:sz w:val="22"/>
-        <w:szCs w:val="22"/>
-        <w:lang w:val="en-CA" w:eastAsia="en-CA" w:bidi="ar-SA"/>
-      </w:rPr>
-    </w:rPrDefault>
-    <w:pPrDefault>
-      <w:pPr>
-        <w:spacing w:after="160" w:line="259" w:lineRule="auto"/>
-      </w:pPr>
-    </w:pPrDefault>
-  </w:docDefaults>
-  <w:latentStyles w:defLockedState="0" w:defUIPriority="99" w:defSemiHidden="0" w:defUnhideWhenUsed="0" w:defQFormat="0" w:count="374">
-    <w:lsdException w:name="Normal" w:uiPriority="0" w:qFormat="1"/>
-    <w:lsdException w:name="heading 1" w:uiPriority="9" w:qFormat="1"/>
-    <w:lsdException w:name="heading 2" w:semiHidden="1" w:uiPriority="9" w:unhideWhenUsed="1" w:qFormat="1"/>
-    <w:lsdException w:name="heading 3" w:semiHidden="1" w:uiPriority="9" w:unhideWhenUsed="1" w:qFormat="1"/>
-    <w:lsdException w:name="heading 4" w:semiHidden="1" w:uiPriority="9" w:unhideWhenUsed="1" w:qFormat="1"/>
-    <w:lsdException w:name="heading 5" w:semiHidden="1" w:uiPriority="9" w:unhideWhenUsed="1" w:qFormat="1"/>
-    <w:lsdException w:name="heading 6" w:semiHidden="1" w:uiPriority="9" w:unhideWhenUsed="1" w:qFormat="1"/>
-    <w:lsdException w:name="heading 7" w:semiHidden="1" w:uiPriority="9" w:unhideWhenUsed="1" w:qFormat="1"/>
-    <w:lsdException w:name="heading 8" w:semiHidden="1" w:uiPriority="9" w:unhideWhenUsed="1" w:qFormat="1"/>
-    <w:lsdException w:name="heading 9" w:semiHidden="1" w:uiPriority="9" w:unhideWhenUsed="1" w:qFormat="1"/>
-    <w:lsdException w:name="index 1" w:semiHidden="1" w:unhideWhenUsed="1"/>
-    <w:lsdException w:name="index 2" w:semiHidden="1" w:unhideWhenUsed="1"/>
-    <w:lsdException w:name="index 3" w:semiHidden="1" w:unhideWhenUsed="1"/>
-    <w:lsdException w:name="index 4" w:semiHidden="1" w:unhideWhenUsed="1"/>
-    <w:lsdException w:name="index 5" w:semiHidden="1" w:unhideWhenUsed="1"/>
-    <w:lsdException w:name="index 6" w:semiHidden="1" w:unhideWhenUsed="1"/>
-    <w:lsdException w:name="index 7" w:semiHidden="1" w:unhideWhenUsed="1"/>
-    <w:lsdException w:name="index 8" w:semiHidden="1" w:unhideWhenUsed="1"/>
-    <w:lsdException w:name="index 9" w:semiHidden="1" w:unhideWhenUsed="1"/>
-    <w:lsdException w:name="toc 1" w:semiHidden="1" w:uiPriority="39" w:unhideWhenUsed="1"/>
-    <w:lsdException w:name="toc 2" w:semiHidden="1" w:uiPriority="39" w:unhideWhenUsed="1"/>
-    <w:lsdException w:name="toc 3" w:semiHidden="1" w:uiPriority="39" w:unhideWhenUsed="1"/>
-    <w:lsdException w:name="toc 4" w:semiHidden="1" w:uiPriority="39" w:unhideWhenUsed="1"/>
-    <w:lsdException w:name="toc 5" w:semiHidden="1" w:uiPriority="39" w:unhideWhenUsed="1"/>
-    <w:lsdException w:name="toc 6" w:semiHidden="1" w:uiPriority="39" w:unhideWhenUsed="1"/>
-    <w:lsdException w:name="toc 7" w:semiHidden="1" w:uiPriority="39" w:unhideWhenUsed="1"/>
-    <w:lsdException w:name="toc 8" w:semiHidden="1" w:uiPriority="39" w:unhideWhenUsed="1"/>
-    <w:lsdException w:name="toc 9" w:semiHidden="1" w:uiPriority="39" w:unhideWhenUsed="1"/>
-    <w:lsdException w:name="Normal Indent" w:semiHidden="1" w:unhideWhenUsed="1"/>
-    <w:lsdException w:name="footnote text" w:semiHidden="1" w:unhideWhenUsed="1"/>
-    <w:lsdException w:name="annotation text" w:semiHidden="1" w:unhideWhenUsed="1"/>
-    <w:lsdException w:name="header" w:semiHidden="1" w:unhideWhenUsed="1"/>
-    <w:lsdException w:name="footer" w:semiHidden="1" w:unhideWhenUsed="1"/>
-    <w:lsdException w:name="index heading" w:semiHidden="1" w:unhideWhenUsed="1"/>
-    <w:lsdException w:name="caption" w:semiHidden="1" w:uiPriority="35" w:unhideWhenUsed="1" w:qFormat="1"/>
-    <w:lsdException w:name="table of figures" w:semiHidden="1" w:unhideWhenUsed="1"/>
-    <w:lsdException w:name="envelope address" w:semiHidden="1" w:unhideWhenUsed="1"/>
-    <w:lsdException w:name="envelope return" w:semiHidden="1" w:unhideWhenUsed="1"/>
-    <w:lsdException w:name="footnote reference" w:semiHidden="1" w:unhideWhenUsed="1"/>
-    <w:lsdException w:name="annotation reference" w:semiHidden="1" w:unhideWhenUsed="1"/>
-    <w:lsdException w:name="line number" w:semiHidden="1" w:unhideWhenUsed="1"/>
-    <w:lsdException w:name="page number" w:semiHidden="1" w:unhideWhenUsed="1"/>
-    <w:lsdException w:name="endnote reference" w:semiHidden="1" w:unhideWhenUsed="1"/>
-    <w:lsdException w:name="endnote text" w:semiHidden="1" w:unhideWhenUsed="1"/>
-    <w:lsdException w:name="table of authorities" w:semiHidden="1" w:unhideWhenUsed="1"/>
-    <w:lsdException w:name="macro" w:semiHidden="1" w:unhideWhenUsed="1"/>
-    <w:lsdException w:name="toa heading" w:semiHidden="1" w:unhideWhenUsed="1"/>
-    <w:lsdException w:name="List" w:semiHidden="1" w:unhideWhenUsed="1"/>
-    <w:lsdException w:name="List Bullet" w:semiHidden="1" w:unhideWhenUsed="1"/>
-    <w:lsdException w:name="List Number" w:semiHidden="1" w:unhideWhenUsed="1"/>
-    <w:lsdException w:name="List 2" w:semiHidden="1" w:unhideWhenUsed="1"/>
-    <w:lsdException w:name="List 3" w:semiHidden="1" w:unhideWhenUsed="1"/>
-    <w:lsdException w:name="List 4" w:semiHidden="1" w:unhideWhenUsed="1"/>
-    <w:lsdException w:name="List 5" w:semiHidden="1" w:unhideWhenUsed="1"/>
-    <w:lsdException w:name="List Bullet 2" w:semiHidden="1" w:unhideWhenUsed="1"/>
-    <w:lsdException w:name="List Bullet 3" w:semiHidden="1" w:unhideWhenUsed="1"/>
-    <w:lsdException w:name="List Bullet 4" w:semiHidden="1" w:unhideWhenUsed="1"/>
-    <w:lsdException w:name="List Bullet 5" w:semiHidden="1" w:unhideWhenUsed="1"/>
-    <w:lsdException w:name="List Number 2" w:semiHidden="1" w:unhideWhenUsed="1"/>
-    <w:lsdException w:name="List Number 3" w:semiHidden="1" w:unhideWhenUsed="1"/>
-    <w:lsdException w:name="List Number 4" w:semiHidden="1" w:unhideWhenUsed="1"/>
-    <w:lsdException w:name="List Number 5" w:semiHidden="1" w:unhideWhenUsed="1"/>
-    <w:lsdException w:name="Title" w:uiPriority="10" w:qFormat="1"/>
-    <w:lsdException w:name="Closing" w:semiHidden="1" w:unhideWhenUsed="1"/>
-    <w:lsdException w:name="Signature" w:semiHidden="1" w:unhideWhenUsed="1"/>
-    <w:lsdException w:name="Default Paragraph Font" w:semiHidden="1" w:uiPriority="1" w:unhideWhenUsed="1"/>
-    <w:lsdException w:name="Body Text" w:semiHidden="1" w:unhideWhenUsed="1"/>
-    <w:lsdException w:name="Body Text Indent" w:semiHidden="1" w:unhideWhenUsed="1"/>
-    <w:lsdException w:name="List Continue" w:semiHidden="1" w:unhideWhenUsed="1"/>
-    <w:lsdException w:name="List Continue 2" w:semiHidden="1" w:unhideWhenUsed="1"/>
-    <w:lsdException w:name="List Continue 3" w:semiHidden="1" w:unhideWhenUsed="1"/>
-    <w:lsdException w:name="List Continue 4" w:semiHidden="1" w:unhideWhenUsed="1"/>
-    <w:lsdException w:name="List Continue 5" w:semiHidden="1" w:unhideWhenUsed="1"/>
-    <w:lsdException w:name="Message Header" w:semiHidden="1" w:unhideWhenUsed="1"/>
-    <w:lsdException w:name="Subtitle" w:uiPriority="11" w:qFormat="1"/>
-    <w:lsdException w:name="Salutation" w:semiHidden="1" w:unhideWhenUsed="1"/>
-    <w:lsdException w:name="Date" w:semiHidden="1" w:unhideWhenUsed="1"/>
-    <w:lsdException w:name="Body Text First Indent" w:semiHidden="1" w:unhideWhenUsed="1"/>
-    <w:lsdException w:name="Body Text First Indent 2" w:semiHidden="1" w:unhideWhenUsed="1"/>
-    <w:lsdException w:name="Note Heading" w:semiHidden="1" w:unhideWhenUsed="1"/>
-    <w:lsdException w:name="Body Text 2" w:semiHidden="1" w:unhideWhenUsed="1"/>
-    <w:lsdException w:name="Body Text 3" w:semiHidden="1" w:unhideWhenUsed="1"/>
-    <w:lsdException w:name="Body Text Indent 2" w:semiHidden="1" w:unhideWhenUsed="1"/>
-    <w:lsdException w:name="Body Text Indent 3" w:semiHidden="1" w:unhideWhenUsed="1"/>
-    <w:lsdException w:name="Block Text" w:semiHidden="1" w:unhideWhenUsed="1"/>
-    <w:lsdException w:name="Hyperlink" w:semiHidden="1" w:unhideWhenUsed="1"/>
-    <w:lsdException w:name="FollowedHyperlink" w:semiHidden="1" w:unhideWhenUsed="1"/>
-    <w:lsdException w:name="Strong" w:uiPriority="22" w:qFormat="1"/>
-    <w:lsdException w:name="Emphasis" w:uiPriority="20" w:qFormat="1"/>
-    <w:lsdException w:name="Document Map" w:semiHidden="1" w:unhideWhenUsed="1"/>
-    <w:lsdException w:name="Plain Text" w:semiHidden="1" w:unhideWhenUsed="1"/>
-    <w:lsdException w:name="E-mail Signature" w:semiHidden="1" w:unhideWhenUsed="1"/>
-    <w:lsdException w:name="HTML Top of Form" w:semiHidden="1" w:unhideWhenUsed="1"/>
-    <w:lsdException w:name="HTML Bottom of Form" w:semiHidden="1" w:unhideWhenUsed="1"/>
-    <w:lsdException w:name="Normal (Web)" w:semiHidden="1" w:unhideWhenUsed="1"/>
-    <w:lsdException w:name="HTML Acronym" w:semiHidden="1" w:unhideWhenUsed="1"/>
-    <w:lsdException w:name="HTML Address" w:semiHidden="1" w:unhideWhenUsed="1"/>
-    <w:lsdException w:name="HTML Cite" w:semiHidden="1" w:unhideWhenUsed="1"/>
-    <w:lsdException w:name="HTML Code" w:semiHidden="1" w:unhideWhenUsed="1"/>
-    <w:lsdException w:name="HTML Definition" w:semiHidden="1" w:unhideWhenUsed="1"/>
-    <w:lsdException w:name="HTML Keyboard" w:semiHidden="1" w:unhideWhenUsed="1"/>
-    <w:lsdException w:name="HTML Preformatted" w:semiHidden="1" w:unhideWhenUsed="1"/>
-    <w:lsdException w:name="HTML Sample" w:semiHidden="1" w:unhideWhenUsed="1"/>
-    <w:lsdException w:name="HTML Typewriter" w:semiHidden="1" w:unhideWhenUsed="1"/>
-    <w:lsdException w:name="HTML Variable" w:semiHidden="1" w:unhideWhenUsed="1"/>
-    <w:lsdException w:name="Normal Table" w:semiHidden="1" w:unhideWhenUsed="1"/>
-    <w:lsdException w:name="annotation subject" w:semiHidden="1" w:unhideWhenUsed="1"/>
-    <w:lsdException w:name="No List" w:semiHidden="1" w:unhideWhenUsed="1"/>
-    <w:lsdException w:name="Outline List 1" w:semiHidden="1" w:unhideWhenUsed="1"/>
-    <w:lsdException w:name="Outline List 2" w:semiHidden="1" w:unhideWhenUsed="1"/>
-    <w:lsdException w:name="Outline List 3" w:semiHidden="1" w:unhideWhenUsed="1"/>
-    <w:lsdException w:name="Table Simple 1" w:semiHidden="1" w:unhideWhenUsed="1"/>
-    <w:lsdException w:name="Table Simple 2" w:semiHidden="1" w:unhideWhenUsed="1"/>
-    <w:lsdException w:name="Table Simple 3" w:semiHidden="1" w:unhideWhenUsed="1"/>
-    <w:lsdException w:name="Table Classic 1" w:semiHidden="1" w:unhideWhenUsed="1"/>
-    <w:lsdException w:name="Table Classic 2" w:semiHidden="1" w:unhideWhenUsed="1"/>
-    <w:lsdException w:name="Table Classic 3" w:semiHidden="1" w:unhideWhenUsed="1"/>
-    <w:lsdException w:name="Table Classic 4" w:semiHidden="1" w:unhideWhenUsed="1"/>
-    <w:lsdException w:name="Table Colorful 1" w:semiHidden="1" w:unhideWhenUsed="1"/>
-    <w:lsdException w:name="Table Colorful 2" w:semiHidden="1" w:unhideWhenUsed="1"/>
-    <w:lsdException w:name="Table Colorful 3" w:semiHidden="1" w:unhideWhenUsed="1"/>
-    <w:lsdException w:name="Table Columns 1" w:semiHidden="1" w:unhideWhenUsed="1"/>
-    <w:lsdException w:name="Table Columns 2" w:semiHidden="1" w:unhideWhenUsed="1"/>
-    <w:lsdException w:name="Table Columns 3" w:semiHidden="1" w:unhideWhenUsed="1"/>
-    <w:lsdException w:name="Table Columns 4" w:semiHidden="1" w:unhideWhenUsed="1"/>
-    <w:lsdException w:name="Table Columns 5" w:semiHidden="1" w:unhideWhenUsed="1"/>
-    <w:lsdException w:name="Table Grid 1" w:semiHidden="1" w:unhideWhenUsed="1"/>
-    <w:lsdException w:name="Table Grid 2" w:semiHidden="1" w:unhideWhenUsed="1"/>
-    <w:lsdException w:name="Table Grid 3" w:semiHidden="1" w:unhideWhenUsed="1"/>
-    <w:lsdException w:name="Table Grid 4" w:semiHidden="1" w:unhideWhenUsed="1"/>
-    <w:lsdException w:name="Table Grid 5" w:semiHidden="1" w:unhideWhenUsed="1"/>
-    <w:lsdException w:name="Table Grid 6" w:semiHidden="1" w:unhideWhenUsed="1"/>
-    <w:lsdException w:name="Table Grid 7" w:semiHidden="1" w:unhideWhenUsed="1"/>
-    <w:lsdException w:name="Table Grid 8" w:semiHidden="1" w:unhideWhenUsed="1"/>
-    <w:lsdException w:name="Table List 1" w:semiHidden="1" w:unhideWhenUsed="1"/>
-    <w:lsdException w:name="Table List 2" w:semiHidden="1" w:unhideWhenUsed="1"/>
-    <w:lsdException w:name="Table List 3" w:semiHidden="1" w:unhideWhenUsed="1"/>
-    <w:lsdException w:name="Table List 4" w:semiHidden="1" w:unhideWhenUsed="1"/>
-    <w:lsdException w:name="Table List 5" w:semiHidden="1" w:unhideWhenUsed="1"/>
-    <w:lsdException w:name="Table List 6" w:semiHidden="1" w:unhideWhenUsed="1"/>
-    <w:lsdException w:name="Table List 7" w:semiHidden="1" w:unhideWhenUsed="1"/>
-    <w:lsdException w:name="Table List 8" w:semiHidden="1" w:unhideWhenUsed="1"/>
-    <w:lsdException w:name="Table 3D effects 1" w:semiHidden="1" w:unhideWhenUsed="1"/>
-    <w:lsdException w:name="Table 3D effects 2" w:semiHidden="1" w:unhideWhenUsed="1"/>
-    <w:lsdException w:name="Table 3D effects 3" w:semiHidden="1" w:unhideWhenUsed="1"/>
-    <w:lsdException w:name="Table Contemporary" w:semiHidden="1" w:unhideWhenUsed="1"/>
-    <w:lsdException w:name="Table Elegant" w:semiHidden="1" w:unhideWhenUsed="1"/>
-    <w:lsdException w:name="Table Professional" w:semiHidden="1" w:unhideWhenUsed="1"/>
-    <w:lsdException w:name="Table Subtle 1" w:semiHidden="1" w:unhideWhenUsed="1"/>
-    <w:lsdException w:name="Table Subtle 2" w:semiHidden="1" w:unhideWhenUsed="1"/>
-    <w:lsdException w:name="Table Web 1" w:semiHidden="1" w:unhideWhenUsed="1"/>
-    <w:lsdException w:name="Table Web 2" w:semiHidden="1" w:unhideWhenUsed="1"/>
-    <w:lsdException w:name="Table Web 3" w:semiHidden="1" w:unhideWhenUsed="1"/>
-    <w:lsdException w:name="Balloon Text" w:semiHidden="1" w:unhideWhenUsed="1"/>
-    <w:lsdException w:name="Table Grid" w:uiPriority="39"/>
-    <w:lsdException w:name="Table Theme" w:semiHidden="1" w:unhideWhenUsed="1"/>
-    <w:lsdException w:name="Placeholder Text" w:semiHidden="1"/>
-    <w:lsdException w:name="No Spacing" w:uiPriority="1" w:qFormat="1"/>
-    <w:lsdException w:name="Light Shading" w:uiPriority="60"/>
-    <w:lsdException w:name="Light List" w:uiPriority="61"/>
-    <w:lsdException w:name="Light Grid" w:uiPriority="62"/>
-    <w:lsdException w:name="Medium Shading 1" w:uiPriority="63"/>
-    <w:lsdException w:name="Medium Shading 2" w:uiPriority="64"/>
-    <w:lsdException w:name="Medium List 1" w:uiPriority="65"/>
-    <w:lsdException w:name="Medium List 2" w:uiPriority="66"/>
-    <w:lsdException w:name="Medium Grid 1" w:uiPriority="67"/>
-    <w:lsdException w:name="Medium Grid 2" w:uiPriority="68"/>
-    <w:lsdException w:name="Medium Grid 3" w:uiPriority="69"/>
-    <w:lsdException w:name="Dark List" w:uiPriority="70"/>
-    <w:lsdException w:name="Colorful Shading" w:uiPriority="71"/>
-    <w:lsdException w:name="Colorful List" w:uiPriority="72"/>
-    <w:lsdException w:name="Colorful Grid" w:uiPriority="73"/>
-    <w:lsdException w:name="Light Shading Accent 1" w:uiPriority="60"/>
-    <w:lsdException w:name="Light List Accent 1" w:uiPriority="61"/>
-    <w:lsdException w:name="Light Grid Accent 1" w:uiPriority="62"/>
-    <w:lsdException w:name="Medium Shading 1 Accent 1" w:uiPriority="63"/>
-    <w:lsdException w:name="Medium Shading 2 Accent 1" w:uiPriority="64"/>
-    <w:lsdException w:name="Medium List 1 Accent 1" w:uiPriority="65"/>
-    <w:lsdException w:name="Revision" w:semiHidden="1"/>
-    <w:lsdException w:name="List Paragraph" w:uiPriority="34" w:qFormat="1"/>
-    <w:lsdException w:name="Quote" w:uiPriority="29" w:qFormat="1"/>
-    <w:lsdException w:name="Intense Quote" w:uiPriority="30" w:qFormat="1"/>
-    <w:lsdException w:name="Medium List 2 Accent 1" w:uiPriority="66"/>
-    <w:lsdException w:name="Medium Grid 1 Accent 1" w:uiPriority="67"/>
-    <w:lsdException w:name="Medium Grid 2 Accent 1" w:uiPriority="68"/>
-    <w:lsdException w:name="Medium Grid 3 Accent 1" w:uiPriority="69"/>
-    <w:lsdException w:name="Dark List Accent 1" w:uiPriority="70"/>
-    <w:lsdException w:name="Colorful Shading Accent 1" w:uiPriority="71"/>
-    <w:lsdException w:name="Colorful List Accent 1" w:uiPriority="72"/>
-    <w:lsdException w:name="Colorful Grid Accent 1" w:uiPriority="73"/>
-    <w:lsdException w:name="Light Shading Accent 2" w:uiPriority="60"/>
-    <w:lsdException w:name="Light List Accent 2" w:uiPriority="61"/>
-    <w:lsdException w:name="Light Grid Accent 2" w:uiPriority="62"/>
-    <w:lsdException w:name="Medium Shading 1 Accent 2" w:uiPriority="63"/>
-    <w:lsdException w:name="Medium Shading 2 Accent 2" w:uiPriority="64"/>
-    <w:lsdException w:name="Medium List 1 Accent 2" w:uiPriority="65"/>
-    <w:lsdException w:name="Medium List 2 Accent 2" w:uiPriority="66"/>
-    <w:lsdException w:name="Medium Grid 1 Accent 2" w:uiPriority="67"/>
-    <w:lsdException w:name="Medium Grid 2 Accent 2" w:uiPriority="68"/>
-    <w:lsdException w:name="Medium Grid 3 Accent 2" w:uiPriority="69"/>
-    <w:lsdException w:name="Dark List Accent 2" w:uiPriority="70"/>
-    <w:lsdException w:name="Colorful Shading Accent 2" w:uiPriority="71"/>
-    <w:lsdException w:name="Colorful List Accent 2" w:uiPriority="72"/>
-    <w:lsdException w:name="Colorful Grid Accent 2" w:uiPriority="73"/>
-    <w:lsdException w:name="Light Shading Accent 3" w:uiPriority="60"/>
-    <w:lsdException w:name="Light List Accent 3" w:uiPriority="61"/>
-    <w:lsdException w:name="Light Grid Accent 3" w:uiPriority="62"/>
-    <w:lsdException w:name="Medium Shading 1 Accent 3" w:uiPriority="63"/>
-    <w:lsdException w:name="Medium Shading 2 Accent 3" w:uiPriority="64"/>
-    <w:lsdException w:name="Medium List 1 Accent 3" w:uiPriority="65"/>
-    <w:lsdException w:name="Medium List 2 Accent 3" w:uiPriority="66"/>
-    <w:lsdException w:name="Medium Grid 1 Accent 3" w:uiPriority="67"/>
-    <w:lsdException w:name="Medium Grid 2 Accent 3" w:uiPriority="68"/>
-    <w:lsdException w:name="Medium Grid 3 Accent 3" w:uiPriority="69"/>
-    <w:lsdException w:name="Dark List Accent 3" w:uiPriority="70"/>
-    <w:lsdException w:name="Colorful Shading Accent 3" w:uiPriority="71"/>
-    <w:lsdException w:name="Colorful List Accent 3" w:uiPriority="72"/>
-    <w:lsdException w:name="Colorful Grid Accent 3" w:uiPriority="73"/>
-    <w:lsdException w:name="Light Shading Accent 4" w:uiPriority="60"/>
-    <w:lsdException w:name="Light List Accent 4" w:uiPriority="61"/>
-    <w:lsdException w:name="Light Grid Accent 4" w:uiPriority="62"/>
-    <w:lsdException w:name="Medium Shading 1 Accent 4" w:uiPriority="63"/>
-    <w:lsdException w:name="Medium Shading 2 Accent 4" w:uiPriority="64"/>
-    <w:lsdException w:name="Medium List 1 Accent 4" w:uiPriority="65"/>
-    <w:lsdException w:name="Medium List 2 Accent 4" w:uiPriority="66"/>
-    <w:lsdException w:name="Medium Grid 1 Accent 4" w:uiPriority="67"/>
-    <w:lsdException w:name="Medium Grid 2 Accent 4" w:uiPriority="68"/>
-    <w:lsdException w:name="Medium Grid 3 Accent 4" w:uiPriority="69"/>
-    <w:lsdException w:name="Dark List Accent 4" w:uiPriority="70"/>
-    <w:lsdException w:name="Colorful Shading Accent 4" w:uiPriority="71"/>
-    <w:lsdException w:name="Colorful List Accent 4" w:uiPriority="72"/>
-    <w:lsdException w:name="Colorful Grid Accent 4" w:uiPriority="73"/>
-    <w:lsdException w:name="Light Shading Accent 5" w:uiPriority="60"/>
-    <w:lsdException w:name="Light List Accent 5" w:uiPriority="61"/>
-    <w:lsdException w:name="Light Grid Accent 5" w:uiPriority="62"/>
-    <w:lsdException w:name="Medium Shading 1 Accent 5" w:uiPriority="63"/>
-    <w:lsdException w:name="Medium Shading 2 Accent 5" w:uiPriority="64"/>
-    <w:lsdException w:name="Medium List 1 Accent 5" w:uiPriority="65"/>
-    <w:lsdException w:name="Medium List 2 Accent 5" w:uiPriority="66"/>
-    <w:lsdException w:name="Medium Grid 1 Accent 5" w:uiPriority="67"/>
-    <w:lsdException w:name="Medium Grid 2 Accent 5" w:uiPriority="68"/>
-    <w:lsdException w:name="Medium Grid 3 Accent 5" w:uiPriority="69"/>
-    <w:lsdException w:name="Dark List Accent 5" w:uiPriority="70"/>
-    <w:lsdException w:name="Colorful Shading Accent 5" w:uiPriority="71"/>
-    <w:lsdException w:name="Colorful List Accent 5" w:uiPriority="72"/>
-    <w:lsdException w:name="Colorful Grid Accent 5" w:uiPriority="73"/>
-    <w:lsdException w:name="Light Shading Accent 6" w:uiPriority="60"/>
-    <w:lsdException w:name="Light List Accent 6" w:uiPriority="61"/>
-    <w:lsdException w:name="Light Grid Accent 6" w:uiPriority="62"/>
-    <w:lsdException w:name="Medium Shading 1 Accent 6" w:uiPriority="63"/>
-    <w:lsdException w:name="Medium Shading 2 Accent 6" w:uiPriority="64"/>
-    <w:lsdException w:name="Medium List 1 Accent 6" w:uiPriority="65"/>
-    <w:lsdException w:name="Medium List 2 Accent 6" w:uiPriority="66"/>
-    <w:lsdException w:name="Medium Grid 1 Accent 6" w:uiPriority="67"/>
-    <w:lsdException w:name="Medium Grid 2 Accent 6" w:uiPriority="68"/>
-    <w:lsdException w:name="Medium Grid 3 Accent 6" w:uiPriority="69"/>
-    <w:lsdException w:name="Dark List Accent 6" w:uiPriority="70"/>
-    <w:lsdException w:name="Colorful Shading Accent 6" w:uiPriority="71"/>
-    <w:lsdException w:name="Colorful List Accent 6" w:uiPriority="72"/>
-    <w:lsdException w:name="Colorful Grid Accent 6" w:uiPriority="73"/>
-    <w:lsdException w:name="Subtle Emphasis" w:uiPriority="19" w:qFormat="1"/>
-    <w:lsdException w:name="Intense Emphasis" w:uiPriority="21" w:qFormat="1"/>
-    <w:lsdException w:name="Subtle Reference" w:uiPriority="31" w:qFormat="1"/>
-    <w:lsdException w:name="Intense Reference" w:uiPriority="32" w:qFormat="1"/>
-    <w:lsdException w:name="Book Title" w:uiPriority="33" w:qFormat="1"/>
-    <w:lsdException w:name="Bibliography" w:semiHidden="1" w:uiPriority="37" w:unhideWhenUsed="1"/>
-    <w:lsdException w:name="TOC Heading" w:semiHidden="1" w:uiPriority="39" w:unhideWhenUsed="1" w:qFormat="1"/>
-    <w:lsdException w:name="Plain Table 1" w:uiPriority="41"/>
-    <w:lsdException w:name="Plain Table 2" w:uiPriority="42"/>
-    <w:lsdException w:name="Plain Table 3" w:uiPriority="43"/>
-    <w:lsdException w:name="Plain Table 4" w:uiPriority="44"/>
-    <w:lsdException w:name="Plain Table 5" w:uiPriority="45"/>
-    <w:lsdException w:name="Grid Table Light" w:uiPriority="40"/>
-    <w:lsdException w:name="Grid Table 1 Light" w:uiPriority="46"/>
-    <w:lsdException w:name="Grid Table 2" w:uiPriority="47"/>
-    <w:lsdException w:name="Grid Table 3" w:uiPriority="48"/>
-    <w:lsdException w:name="Grid Table 4" w:uiPriority="49"/>
-    <w:lsdException w:name="Grid Table 5 Dark" w:uiPriority="50"/>
-    <w:lsdException w:name="Grid Table 6 Colorful" w:uiPriority="51"/>
-    <w:lsdException w:name="Grid Table 7 Colorful" w:uiPriority="52"/>
-    <w:lsdException w:name="Grid Table 1 Light Accent 1" w:uiPriority="46"/>
-    <w:lsdException w:name="Grid Table 2 Accent 1" w:uiPriority="47"/>
-    <w:lsdException w:name="Grid Table 3 Accent 1" w:uiPriority="48"/>
-    <w:lsdException w:name="Grid Table 4 Accent 1" w:uiPriority="49"/>
-    <w:lsdException w:name="Grid Table 5 Dark Accent 1" w:uiPriority="50"/>
-    <w:lsdException w:name="Grid Table 6 Colorful Accent 1" w:uiPriority="51"/>
-    <w:lsdException w:name="Grid Table 7 Colorful Accent 1" w:uiPriority="52"/>
-    <w:lsdException w:name="Grid Table 1 Light Accent 2" w:uiPriority="46"/>
-    <w:lsdException w:name="Grid Table 2 Accent 2" w:uiPriority="47"/>
-    <w:lsdException w:name="Grid Table 3 Accent 2" w:uiPriority="48"/>
-    <w:lsdException w:name="Grid Table 4 Accent 2" w:uiPriority="49"/>
-    <w:lsdException w:name="Grid Table 5 Dark Accent 2" w:uiPriority="50"/>
-    <w:lsdException w:name="Grid Table 6 Colorful Accent 2" w:uiPriority="51"/>
-    <w:lsdException w:name="Grid Table 7 Colorful Accent 2" w:uiPriority="52"/>
-    <w:lsdException w:name="Grid Table 1 Light Accent 3" w:uiPriority="46"/>
-    <w:lsdException w:name="Grid Table 2 Accent 3" w:uiPriority="47"/>
-    <w:lsdException w:name="Grid Table 3 Accent 3" w:uiPriority="48"/>
-    <w:lsdException w:name="Grid Table 4 Accent 3" w:uiPriority="49"/>
-    <w:lsdException w:name="Grid Table 5 Dark Accent 3" w:uiPriority="50"/>
-    <w:lsdException w:name="Grid Table 6 Colorful Accent 3" w:uiPriority="51"/>
-    <w:lsdException w:name="Grid Table 7 Colorful Accent 3" w:uiPriority="52"/>
-    <w:lsdException w:name="Grid Table 1 Light Accent 4" w:uiPriority="46"/>
-    <w:lsdException w:name="Grid Table 2 Accent 4" w:uiPriority="47"/>
-    <w:lsdException w:name="Grid Table 3 Accent 4" w:uiPriority="48"/>
-    <w:lsdException w:name="Grid Table 4 Accent 4" w:uiPriority="49"/>
-    <w:lsdException w:name="Grid Table 5 Dark Accent 4" w:uiPriority="50"/>
-    <w:lsdException w:name="Grid Table 6 Colorful Accent 4" w:uiPriority="51"/>
-    <w:lsdException w:name="Grid Table 7 Colorful Accent 4" w:uiPriority="52"/>
-    <w:lsdException w:name="Grid Table 1 Light Accent 5" w:uiPriority="46"/>
-    <w:lsdException w:name="Grid Table 2 Accent 5" w:uiPriority="47"/>
-    <w:lsdException w:name="Grid Table 3 Accent 5" w:uiPriority="48"/>
-    <w:lsdException w:name="Grid Table 4 Accent 5" w:uiPriority="49"/>
-    <w:lsdException w:name="Grid Table 5 Dark Accent 5" w:uiPriority="50"/>
-    <w:lsdException w:name="Grid Table 6 Colorful Accent 5" w:uiPriority="51"/>
-    <w:lsdException w:name="Grid Table 7 Colorful Accent 5" w:uiPriority="52"/>
-    <w:lsdException w:name="Grid Table 1 Light Accent 6" w:uiPriority="46"/>
-    <w:lsdException w:name="Grid Table 2 Accent 6" w:uiPriority="47"/>
-    <w:lsdException w:name="Grid Table 3 Accent 6" w:uiPriority="48"/>
-    <w:lsdException w:name="Grid Table 4 Accent 6" w:uiPriority="49"/>
-    <w:lsdException w:name="Grid Table 5 Dark Accent 6" w:uiPriority="50"/>
-    <w:lsdException w:name="Grid Table 6 Colorful Accent 6" w:uiPriority="51"/>
-    <w:lsdException w:name="Grid Table 7 Colorful Accent 6" w:uiPriority="52"/>
-    <w:lsdException w:name="List Table 1 Light" w:uiPriority="46"/>
-    <w:lsdException w:name="List Table 2" w:uiPriority="47"/>
-    <w:lsdException w:name="List Table 3" w:uiPriority="48"/>
-    <w:lsdException w:name="List Table 4" w:uiPriority="49"/>
-    <w:lsdException w:name="List Table 5 Dark" w:uiPriority="50"/>
-    <w:lsdException w:name="List Table 6 Colorful" w:uiPriority="51"/>
-    <w:lsdException w:name="List Table 7 Colorful" w:uiPriority="52"/>
-    <w:lsdException w:name="List Table 1 Light Accent 1" w:uiPriority="46"/>
-    <w:lsdException w:name="List Table 2 Accent 1" w:uiPriority="47"/>
-    <w:lsdException w:name="List Table 3 Accent 1" w:uiPriority="48"/>
-    <w:lsdException w:name="List Table 4 Accent 1" w:uiPriority="49"/>
-    <w:lsdException w:name="List Table 5 Dark Accent 1" w:uiPriority="50"/>
-    <w:lsdException w:name="List Table 6 Colorful Accent 1" w:uiPriority="51"/>
-    <w:lsdException w:name="List Table 7 Colorful Accent 1" w:uiPriority="52"/>
-    <w:lsdException w:name="List Table 1 Light Accent 2" w:uiPriority="46"/>
-    <w:lsdException w:name="List Table 2 Accent 2" w:uiPriority="47"/>
-    <w:lsdException w:name="List Table 3 Accent 2" w:uiPriority="48"/>
-    <w:lsdException w:name="List Table 4 Accent 2" w:uiPriority="49"/>
-    <w:lsdException w:name="List Table 5 Dark Accent 2" w:uiPriority="50"/>
-    <w:lsdException w:name="List Table 6 Colorful Accent 2" w:uiPriority="51"/>
-    <w:lsdException w:name="List Table 7 Colorful Accent 2" w:uiPriority="52"/>
-    <w:lsdException w:name="List Table 1 Light Accent 3" w:uiPriority="46"/>
-    <w:lsdException w:name="List Table 2 Accent 3" w:uiPriority="47"/>
-    <w:lsdException w:name="List Table 3 Accent 3" w:uiPriority="48"/>
-    <w:lsdException w:name="List Table 4 Accent 3" w:uiPriority="49"/>
-    <w:lsdException w:name="List Table 5 Dark Accent 3" w:uiPriority="50"/>
-    <w:lsdException w:name="List Table 6 Colorful Accent 3" w:uiPriority="51"/>
-    <w:lsdException w:name="List Table 7 Colorful Accent 3" w:uiPriority="52"/>
-    <w:lsdException w:name="List Table 1 Light Accent 4" w:uiPriority="46"/>
-    <w:lsdException w:name="List Table 2 Accent 4" w:uiPriority="47"/>
-    <w:lsdException w:name="List Table 3 Accent 4" w:uiPriority="48"/>
-    <w:lsdException w:name="List Table 4 Accent 4" w:uiPriority="49"/>
-    <w:lsdException w:name="List Table 5 Dark Accent 4" w:uiPriority="50"/>
-    <w:lsdException w:name="List Table 6 Colorful Accent 4" w:uiPriority="51"/>
-    <w:lsdException w:name="List Table 7 Colorful Accent 4" w:uiPriority="52"/>
-    <w:lsdException w:name="List Table 1 Light Accent 5" w:uiPriority="46"/>
-    <w:lsdException w:name="List Table 2 Accent 5" w:uiPriority="47"/>
-    <w:lsdException w:name="List Table 3 Accent 5" w:uiPriority="48"/>
-    <w:lsdException w:name="List Table 4 Accent 5" w:uiPriority="49"/>
-    <w:lsdException w:name="List Table 5 Dark Accent 5" w:uiPriority="50"/>
-    <w:lsdException w:name="List Table 6 Colorful Accent 5" w:uiPriority="51"/>
-    <w:lsdException w:name="List Table 7 Colorful Accent 5" w:uiPriority="52"/>
-    <w:lsdException w:name="List Table 1 Light Accent 6" w:uiPriority="46"/>
-    <w:lsdException w:name="List Table 2 Accent 6" w:uiPriority="47"/>
-    <w:lsdException w:name="List Table 3 Accent 6" w:uiPriority="48"/>
-    <w:lsdException w:name="List Table 4 Accent 6" w:uiPriority="49"/>
-    <w:lsdException w:name="List Table 5 Dark Accent 6" w:uiPriority="50"/>
-    <w:lsdException w:name="List Table 6 Colorful Accent 6" w:uiPriority="51"/>
-    <w:lsdException w:name="List Table 7 Colorful Accent 6" w:uiPriority="52"/>
-    <w:lsdException w:name="Mention" w:semiHidden="1" w:unhideWhenUsed="1"/>
-    <w:lsdException w:name="Smart Hyperlink" w:semiHidden="1" w:unhideWhenUsed="1"/>
-    <w:lsdException w:name="Hashtag" w:semiHidden="1" w:unhideWhenUsed="1"/>
-  </w:latentStyles>
-  <w:style w:type="paragraph" w:default="1" w:styleId="Normal">
-    <w:name w:val="Normal"/>
-    <w:qFormat/>
-  </w:style>
-  <w:style w:type="character" w:default="1" w:styleId="DefaultParagraphFont">
-    <w:name w:val="Default Paragraph Font"/>
-    <w:uiPriority w:val="1"/>
-    <w:semiHidden/>
-    <w:unhideWhenUsed/>
-  </w:style>
-  <w:style w:type="table" w:default="1" w:styleId="TableNormal">
-    <w:name w:val="Normal Table"/>
-    <w:uiPriority w:val="99"/>
-    <w:semiHidden/>
-    <w:unhideWhenUsed/>
-    <w:tblPr>
-      <w:tblInd w:w="0" w:type="dxa"/>
-      <w:tblCellMar>
-        <w:top w:w="0" w:type="dxa"/>
-        <w:left w:w="108" w:type="dxa"/>
-        <w:bottom w:w="0" w:type="dxa"/>
-        <w:right w:w="108" w:type="dxa"/>
-      </w:tblCellMar>
-    </w:tblPr>
-  </w:style>
-  <w:style w:type="numbering" w:default="1" w:styleId="NoList">
-    <w:name w:val="No List"/>
-    <w:uiPriority w:val="99"/>
-    <w:semiHidden/>
-    <w:unhideWhenUsed/>
-  </w:style>
-  <w:style w:type="character" w:styleId="PlaceholderText">
-    <w:name w:val="Placeholder Text"/>
-    <w:basedOn w:val="DefaultParagraphFont"/>
-    <w:uiPriority w:val="99"/>
-    <w:semiHidden/>
-    <w:rsid w:val="00E637C6"/>
-    <w:rPr>
-      <w:color w:val="808080"/>
-    </w:rPr>
-  </w:style>
-</w:styles>
-</file>
-
-<file path=word/glossary/webSettings.xml><?xml version="1.0" encoding="utf-8"?>
-<w:webSettings xmlns:mc="http://schemas.openxmlformats.org/markup-compatibility/2006" xmlns:r="http://schemas.openxmlformats.org/officeDocument/2006/relationships" xmlns:w="http://schemas.openxmlformats.org/wordprocessingml/2006/main" xmlns:w14="http://schemas.microsoft.com/office/word/2010/wordml" xmlns:w15="http://schemas.microsoft.com/office/word/2012/wordml" xmlns:w16se="http://schemas.microsoft.com/office/word/2015/wordml/symex" mc:Ignorable="w14 w15 w16se">
-  <w:optimizeForBrowser/>
-  <w:allowPNG/>
-</w:webSettings>
-</file>
-
 <file path=word/theme/theme1.xml><?xml version="1.0" encoding="utf-8"?>
 <a:theme xmlns:a="http://schemas.openxmlformats.org/drawingml/2006/main" name="Office Theme">
   <a:themeElements>

</xml_diff>